<commit_message>
Récupération d'une partie de la matrice ok
Enregistrement sans sélection ok. bonnes coordonnées passées à l'objet NumpyImage
</commit_message>
<xml_diff>
--- a/Documentation/Dossier.docx
+++ b/Documentation/Dossier.docx
@@ -63,12 +63,6 @@
         <w:gridCol w:w="9060"/>
       </w:tblGrid>
       <w:tr>
-        <w:tblPrEx>
-          <w:tblCellMar>
-            <w:top w:w="0" w:type="dxa"/>
-            <w:bottom w:w="0" w:type="dxa"/>
-          </w:tblCellMar>
-        </w:tblPrEx>
         <w:trPr>
           <w:trHeight w:val="2667"/>
         </w:trPr>
@@ -265,7 +259,7 @@
           <w:rPr>
             <w:webHidden/>
           </w:rPr>
-          <w:t>3</w:t>
+          <w:t>4</w:t>
         </w:r>
         <w:r>
           <w:rPr>
@@ -356,7 +350,7 @@
             <w:noProof/>
             <w:webHidden/>
           </w:rPr>
-          <w:t>3</w:t>
+          <w:t>4</w:t>
         </w:r>
         <w:r>
           <w:rPr>
@@ -448,7 +442,7 @@
             <w:noProof/>
             <w:webHidden/>
           </w:rPr>
-          <w:t>3</w:t>
+          <w:t>4</w:t>
         </w:r>
         <w:r>
           <w:rPr>
@@ -540,7 +534,7 @@
             <w:noProof/>
             <w:webHidden/>
           </w:rPr>
-          <w:t>4</w:t>
+          <w:t>5</w:t>
         </w:r>
         <w:r>
           <w:rPr>
@@ -616,7 +610,7 @@
           <w:rPr>
             <w:webHidden/>
           </w:rPr>
-          <w:t>4</w:t>
+          <w:t>6</w:t>
         </w:r>
         <w:r>
           <w:rPr>
@@ -707,7 +701,7 @@
             <w:noProof/>
             <w:webHidden/>
           </w:rPr>
-          <w:t>4</w:t>
+          <w:t>6</w:t>
         </w:r>
         <w:r>
           <w:rPr>
@@ -799,7 +793,7 @@
             <w:noProof/>
             <w:webHidden/>
           </w:rPr>
-          <w:t>4</w:t>
+          <w:t>6</w:t>
         </w:r>
         <w:r>
           <w:rPr>
@@ -878,20 +872,16 @@
             <w:noProof/>
             <w:webHidden/>
           </w:rPr>
-        </w:r>
-        <w:r>
-          <w:rPr>
-            <w:noProof/>
-            <w:webHidden/>
-          </w:rPr>
           <w:fldChar w:fldCharType="separate"/>
         </w:r>
         <w:r>
           <w:rPr>
-            <w:noProof/>
-            <w:webHidden/>
-          </w:rPr>
-          <w:t>4</w:t>
+            <w:b/>
+            <w:bCs/>
+            <w:noProof/>
+            <w:webHidden/>
+          </w:rPr>
+          <w:t>Erreur ! Signet non défini.</w:t>
         </w:r>
         <w:r>
           <w:rPr>
@@ -983,7 +973,7 @@
             <w:noProof/>
             <w:webHidden/>
           </w:rPr>
-          <w:t>5</w:t>
+          <w:t>6</w:t>
         </w:r>
         <w:r>
           <w:rPr>
@@ -1062,20 +1052,16 @@
             <w:noProof/>
             <w:webHidden/>
           </w:rPr>
-        </w:r>
-        <w:r>
-          <w:rPr>
-            <w:noProof/>
-            <w:webHidden/>
-          </w:rPr>
           <w:fldChar w:fldCharType="separate"/>
         </w:r>
         <w:r>
           <w:rPr>
-            <w:noProof/>
-            <w:webHidden/>
-          </w:rPr>
-          <w:t>5</w:t>
+            <w:b/>
+            <w:bCs/>
+            <w:noProof/>
+            <w:webHidden/>
+          </w:rPr>
+          <w:t>Erreur ! Signet non défini.</w:t>
         </w:r>
         <w:r>
           <w:rPr>
@@ -1167,7 +1153,7 @@
             <w:noProof/>
             <w:webHidden/>
           </w:rPr>
-          <w:t>5</w:t>
+          <w:t>6</w:t>
         </w:r>
         <w:r>
           <w:rPr>
@@ -1259,7 +1245,7 @@
             <w:noProof/>
             <w:webHidden/>
           </w:rPr>
-          <w:t>5</w:t>
+          <w:t>6</w:t>
         </w:r>
         <w:r>
           <w:rPr>
@@ -1335,7 +1321,7 @@
           <w:rPr>
             <w:webHidden/>
           </w:rPr>
-          <w:t>6</w:t>
+          <w:t>7</w:t>
         </w:r>
         <w:r>
           <w:rPr>
@@ -1426,7 +1412,7 @@
             <w:noProof/>
             <w:webHidden/>
           </w:rPr>
-          <w:t>6</w:t>
+          <w:t>7</w:t>
         </w:r>
         <w:r>
           <w:rPr>
@@ -1518,7 +1504,7 @@
             <w:noProof/>
             <w:webHidden/>
           </w:rPr>
-          <w:t>6</w:t>
+          <w:t>7</w:t>
         </w:r>
         <w:r>
           <w:rPr>
@@ -1594,7 +1580,7 @@
           <w:rPr>
             <w:webHidden/>
           </w:rPr>
-          <w:t>7</w:t>
+          <w:t>8</w:t>
         </w:r>
         <w:r>
           <w:rPr>
@@ -1685,7 +1671,7 @@
             <w:noProof/>
             <w:webHidden/>
           </w:rPr>
-          <w:t>7</w:t>
+          <w:t>8</w:t>
         </w:r>
         <w:r>
           <w:rPr>
@@ -1777,7 +1763,7 @@
             <w:noProof/>
             <w:webHidden/>
           </w:rPr>
-          <w:t>7</w:t>
+          <w:t>8</w:t>
         </w:r>
         <w:r>
           <w:rPr>
@@ -1869,7 +1855,7 @@
             <w:noProof/>
             <w:webHidden/>
           </w:rPr>
-          <w:t>7</w:t>
+          <w:t>8</w:t>
         </w:r>
         <w:r>
           <w:rPr>
@@ -1961,7 +1947,7 @@
             <w:noProof/>
             <w:webHidden/>
           </w:rPr>
-          <w:t>7</w:t>
+          <w:t>8</w:t>
         </w:r>
         <w:r>
           <w:rPr>
@@ -2037,7 +2023,7 @@
           <w:rPr>
             <w:webHidden/>
           </w:rPr>
-          <w:t>8</w:t>
+          <w:t>9</w:t>
         </w:r>
         <w:r>
           <w:rPr>
@@ -2128,7 +2114,7 @@
             <w:noProof/>
             <w:webHidden/>
           </w:rPr>
-          <w:t>8</w:t>
+          <w:t>9</w:t>
         </w:r>
         <w:r>
           <w:rPr>
@@ -2220,7 +2206,7 @@
             <w:noProof/>
             <w:webHidden/>
           </w:rPr>
-          <w:t>8</w:t>
+          <w:t>9</w:t>
         </w:r>
         <w:r>
           <w:rPr>
@@ -2296,7 +2282,7 @@
           <w:rPr>
             <w:webHidden/>
           </w:rPr>
-          <w:t>8</w:t>
+          <w:t>9</w:t>
         </w:r>
         <w:r>
           <w:rPr>
@@ -2371,7 +2357,7 @@
           <w:rPr>
             <w:webHidden/>
           </w:rPr>
-          <w:t>9</w:t>
+          <w:t>10</w:t>
         </w:r>
         <w:r>
           <w:rPr>
@@ -2462,7 +2448,7 @@
             <w:noProof/>
             <w:webHidden/>
           </w:rPr>
-          <w:t>9</w:t>
+          <w:t>10</w:t>
         </w:r>
         <w:r>
           <w:rPr>
@@ -2554,7 +2540,7 @@
             <w:noProof/>
             <w:webHidden/>
           </w:rPr>
-          <w:t>9</w:t>
+          <w:t>10</w:t>
         </w:r>
         <w:r>
           <w:rPr>
@@ -2646,7 +2632,7 @@
             <w:noProof/>
             <w:webHidden/>
           </w:rPr>
-          <w:t>9</w:t>
+          <w:t>10</w:t>
         </w:r>
         <w:r>
           <w:rPr>
@@ -2738,7 +2724,7 @@
             <w:noProof/>
             <w:webHidden/>
           </w:rPr>
-          <w:t>9</w:t>
+          <w:t>10</w:t>
         </w:r>
         <w:r>
           <w:rPr>
@@ -2830,7 +2816,7 @@
             <w:noProof/>
             <w:webHidden/>
           </w:rPr>
-          <w:t>9</w:t>
+          <w:t>10</w:t>
         </w:r>
         <w:r>
           <w:rPr>
@@ -2848,6 +2834,7 @@
     </w:p>
     <w:p>
       <w:pPr>
+        <w:jc w:val="left"/>
         <w:rPr>
           <w:bCs/>
           <w:i/>
@@ -2855,15 +2842,6 @@
           <w:u w:val="single"/>
         </w:rPr>
       </w:pPr>
-    </w:p>
-    <w:p>
-      <w:pPr>
-        <w:rPr>
-          <w:bCs/>
-          <w:i/>
-          <w:sz w:val="20"/>
-        </w:rPr>
-      </w:pPr>
       <w:r>
         <w:rPr>
           <w:bCs/>
@@ -2871,45 +2849,6 @@
           <w:sz w:val="20"/>
           <w:u w:val="single"/>
         </w:rPr>
-        <w:t>NOTE L’INTENTION DES UTILISATEURS DE CE CANEVAS</w:t>
-      </w:r>
-      <w:r>
-        <w:rPr>
-          <w:bCs/>
-          <w:i/>
-          <w:sz w:val="20"/>
-        </w:rPr>
-        <w:t>:</w:t>
-      </w:r>
-      <w:r>
-        <w:rPr>
-          <w:bCs/>
-          <w:i/>
-          <w:sz w:val="20"/>
-        </w:rPr>
-        <w:br/>
-        <w:t>Toutes les parties en italiques sont là pour aider à comprendre ce qu’il faut mettre dans cette partie du document. Elles n’ont donc aucune raison d’être dans le document final.</w:t>
-      </w:r>
-    </w:p>
-    <w:p>
-      <w:pPr>
-        <w:rPr>
-          <w:bCs/>
-          <w:i/>
-          <w:sz w:val="20"/>
-        </w:rPr>
-      </w:pPr>
-      <w:r>
-        <w:rPr>
-          <w:bCs/>
-          <w:i/>
-          <w:sz w:val="20"/>
-        </w:rPr>
-        <w:t xml:space="preserve">De plus, en fonction du type de projet,  il est tout à fait possible que certains chapitres ou paragraphes n’aient aucun sens. Dans ce cas il est recommandé de les retirer du document pour éviter de l’alourdir inutilement.  </w:t>
-      </w:r>
-    </w:p>
-    <w:p>
-      <w:r>
         <w:br w:type="page"/>
       </w:r>
     </w:p>
@@ -3137,15 +3076,10 @@
       <w:pPr>
         <w:jc w:val="center"/>
         <w:rPr>
+          <w:i/>
+          <w:iCs/>
           <w:szCs w:val="14"/>
         </w:rPr>
-        <w:sectPr>
-          <w:pgSz w:w="16838" w:h="11906" w:orient="landscape" w:code="9"/>
-          <w:pgMar w:top="284" w:right="253" w:bottom="1276" w:left="709" w:header="720" w:footer="720" w:gutter="0"/>
-          <w:cols w:space="720"/>
-          <w:titlePg/>
-          <w:docGrid w:linePitch="326"/>
-        </w:sectPr>
       </w:pPr>
       <w:r>
         <w:rPr>
@@ -3173,12 +3107,31 @@
             <v:path o:extrusionok="f" gradientshapeok="t" o:connecttype="rect"/>
             <o:lock v:ext="edit" aspectratio="t"/>
           </v:shapetype>
-          <v:shape id="_x0000_i1029" type="#_x0000_t75" style="width:680.25pt;height:480.75pt" o:ole="">
+          <v:shape id="_x0000_i1069" type="#_x0000_t75" style="width:679.95pt;height:480.85pt" o:ole="">
             <v:imagedata r:id="rId10" o:title=""/>
           </v:shape>
-          <o:OLEObject Type="Embed" ProgID="AcroExch.Document.DC" ShapeID="_x0000_i1029" DrawAspect="Content" ObjectID="_1587386790" r:id="rId11"/>
+          <o:OLEObject Type="Embed" ProgID="AcroExch.Document.DC" ShapeID="_x0000_i1069" DrawAspect="Content" ObjectID="_1588754130" r:id="rId11"/>
         </w:object>
       </w:r>
+    </w:p>
+    <w:p>
+      <w:pPr>
+        <w:jc w:val="left"/>
+      </w:pPr>
+      <w:r>
+        <w:br w:type="page"/>
+      </w:r>
+    </w:p>
+    <w:p>
+      <w:pPr>
+        <w:sectPr>
+          <w:pgSz w:w="16838" w:h="11906" w:orient="landscape" w:code="9"/>
+          <w:pgMar w:top="284" w:right="253" w:bottom="709" w:left="709" w:header="720" w:footer="720" w:gutter="0"/>
+          <w:cols w:space="720"/>
+          <w:titlePg/>
+          <w:docGrid w:linePitch="326"/>
+        </w:sectPr>
+      </w:pPr>
     </w:p>
     <w:p>
       <w:pPr>
@@ -3222,7 +3175,7 @@
     </w:p>
     <w:p>
       <w:pPr>
-        <w:pStyle w:val="Normalindent"/>
+        <w:pStyle w:val="Retraitnormal1"/>
         <w:numPr>
           <w:ilvl w:val="0"/>
           <w:numId w:val="0"/>
@@ -3485,7 +3438,7 @@
     </w:p>
     <w:p>
       <w:pPr>
-        <w:pStyle w:val="Normalindent"/>
+        <w:pStyle w:val="Retraitnormal1"/>
         <w:numPr>
           <w:ilvl w:val="0"/>
           <w:numId w:val="0"/>
@@ -3534,7 +3487,7 @@
     </w:p>
     <w:p>
       <w:pPr>
-        <w:pStyle w:val="Normalindent"/>
+        <w:pStyle w:val="Retraitnormal1"/>
         <w:numPr>
           <w:ilvl w:val="0"/>
           <w:numId w:val="0"/>
@@ -3567,7 +3520,7 @@
     <w:p/>
     <w:p>
       <w:pPr>
-        <w:pStyle w:val="Normalindent"/>
+        <w:pStyle w:val="Retraitnormal1"/>
         <w:numPr>
           <w:ilvl w:val="0"/>
           <w:numId w:val="0"/>
@@ -3596,7 +3549,7 @@
     </w:p>
     <w:p>
       <w:pPr>
-        <w:pStyle w:val="Normalindent"/>
+        <w:pStyle w:val="Retraitnormal1"/>
         <w:numPr>
           <w:ilvl w:val="0"/>
           <w:numId w:val="0"/>
@@ -3614,7 +3567,7 @@
     </w:p>
     <w:p>
       <w:pPr>
-        <w:pStyle w:val="Normalindent"/>
+        <w:pStyle w:val="Retraitnormal1"/>
         <w:numPr>
           <w:ilvl w:val="0"/>
           <w:numId w:val="7"/>
@@ -3642,7 +3595,7 @@
     </w:p>
     <w:p>
       <w:pPr>
-        <w:pStyle w:val="Normalindent"/>
+        <w:pStyle w:val="Retraitnormal1"/>
         <w:numPr>
           <w:ilvl w:val="0"/>
           <w:numId w:val="7"/>
@@ -3670,7 +3623,7 @@
     </w:p>
     <w:p>
       <w:pPr>
-        <w:pStyle w:val="Normalindent"/>
+        <w:pStyle w:val="Retraitnormal1"/>
         <w:numPr>
           <w:ilvl w:val="0"/>
           <w:numId w:val="0"/>
@@ -3688,7 +3641,7 @@
     </w:p>
     <w:p>
       <w:pPr>
-        <w:pStyle w:val="Normalindent"/>
+        <w:pStyle w:val="Retraitnormal1"/>
         <w:numPr>
           <w:ilvl w:val="0"/>
           <w:numId w:val="0"/>
@@ -3741,7 +3694,7 @@
     </w:p>
     <w:p>
       <w:pPr>
-        <w:pStyle w:val="Normalindent"/>
+        <w:pStyle w:val="Retraitnormal1"/>
         <w:numPr>
           <w:ilvl w:val="0"/>
           <w:numId w:val="0"/>
@@ -3774,7 +3727,7 @@
     </w:p>
     <w:p>
       <w:pPr>
-        <w:pStyle w:val="Normalindent"/>
+        <w:pStyle w:val="Retraitnormal1"/>
         <w:numPr>
           <w:ilvl w:val="0"/>
           <w:numId w:val="0"/>
@@ -3788,7 +3741,7 @@
     </w:p>
     <w:p>
       <w:pPr>
-        <w:pStyle w:val="Normalindent"/>
+        <w:pStyle w:val="Retraitnormal1"/>
         <w:rPr>
           <w:rFonts w:ascii="Arial" w:hAnsi="Arial" w:cs="Arial"/>
           <w:i/>
@@ -3806,7 +3759,7 @@
     </w:p>
     <w:p>
       <w:pPr>
-        <w:pStyle w:val="Normalindent"/>
+        <w:pStyle w:val="Retraitnormal1"/>
         <w:rPr>
           <w:rFonts w:ascii="Arial" w:hAnsi="Arial" w:cs="Arial"/>
           <w:i/>
@@ -3832,7 +3785,7 @@
     </w:p>
     <w:p>
       <w:pPr>
-        <w:pStyle w:val="Normalindent"/>
+        <w:pStyle w:val="Retraitnormal1"/>
         <w:numPr>
           <w:ilvl w:val="0"/>
           <w:numId w:val="0"/>
@@ -3847,7 +3800,7 @@
     </w:p>
     <w:p>
       <w:pPr>
-        <w:pStyle w:val="Normalindent"/>
+        <w:pStyle w:val="Retraitnormal1"/>
         <w:numPr>
           <w:ilvl w:val="0"/>
           <w:numId w:val="0"/>
@@ -3862,7 +3815,7 @@
     </w:p>
     <w:p>
       <w:pPr>
-        <w:pStyle w:val="Normalindent"/>
+        <w:pStyle w:val="Retraitnormal1"/>
         <w:numPr>
           <w:ilvl w:val="0"/>
           <w:numId w:val="0"/>
@@ -3877,7 +3830,7 @@
     </w:p>
     <w:p>
       <w:pPr>
-        <w:pStyle w:val="Normalindent"/>
+        <w:pStyle w:val="Retraitnormal1"/>
         <w:numPr>
           <w:ilvl w:val="0"/>
           <w:numId w:val="0"/>
@@ -3937,21 +3890,45 @@
     </w:p>
     <w:p>
       <w:pPr>
-        <w:pStyle w:val="Normalindent"/>
+        <w:pStyle w:val="Retraitnormal1"/>
+        <w:numPr>
+          <w:ilvl w:val="0"/>
+          <w:numId w:val="0"/>
+        </w:numPr>
+        <w:ind w:left="360" w:hanging="360"/>
+        <w:rPr>
+          <w:sz w:val="24"/>
+        </w:rPr>
+      </w:pPr>
+      <w:bookmarkStart w:id="19" w:name="_GoBack"/>
+      <w:bookmarkEnd w:id="19"/>
+    </w:p>
+    <w:p>
+      <w:pPr>
+        <w:pStyle w:val="Retraitnormal1"/>
         <w:numPr>
           <w:ilvl w:val="0"/>
           <w:numId w:val="0"/>
         </w:numPr>
         <w:ind w:left="360"/>
         <w:rPr>
+          <w:rFonts w:ascii="Arial" w:hAnsi="Arial" w:cs="Arial"/>
           <w:i/>
           <w:sz w:val="24"/>
         </w:rPr>
       </w:pPr>
-    </w:p>
-    <w:p>
-      <w:pPr>
-        <w:pStyle w:val="Normalindent"/>
+      <w:r>
+        <w:rPr>
+          <w:rFonts w:ascii="Arial" w:hAnsi="Arial" w:cs="Arial"/>
+          <w:i/>
+          <w:sz w:val="24"/>
+        </w:rPr>
+        <w:t>Fournir tous les document de conception:</w:t>
+      </w:r>
+    </w:p>
+    <w:p>
+      <w:pPr>
+        <w:pStyle w:val="Retraitnormal1"/>
         <w:numPr>
           <w:ilvl w:val="0"/>
           <w:numId w:val="0"/>
@@ -3963,18 +3940,231 @@
           <w:sz w:val="24"/>
         </w:rPr>
       </w:pPr>
-      <w:r>
+    </w:p>
+    <w:p>
+      <w:pPr>
+        <w:pStyle w:val="Retraitnormal1"/>
+        <w:numPr>
+          <w:ilvl w:val="0"/>
+          <w:numId w:val="9"/>
+        </w:numPr>
         <w:rPr>
           <w:rFonts w:ascii="Arial" w:hAnsi="Arial" w:cs="Arial"/>
           <w:i/>
           <w:sz w:val="24"/>
         </w:rPr>
-        <w:t>Fournir tous les document de conception:</w:t>
-      </w:r>
-    </w:p>
-    <w:p>
-      <w:pPr>
-        <w:pStyle w:val="Normalindent"/>
+      </w:pPr>
+      <w:r>
+        <w:rPr>
+          <w:rFonts w:ascii="Arial" w:hAnsi="Arial" w:cs="Arial"/>
+          <w:i/>
+          <w:sz w:val="24"/>
+        </w:rPr>
+        <w:t>le choix du matériel HW</w:t>
+      </w:r>
+    </w:p>
+    <w:p>
+      <w:pPr>
+        <w:pStyle w:val="Retraitnormal1"/>
+        <w:numPr>
+          <w:ilvl w:val="0"/>
+          <w:numId w:val="9"/>
+        </w:numPr>
+        <w:rPr>
+          <w:rFonts w:ascii="Arial" w:hAnsi="Arial" w:cs="Arial"/>
+          <w:i/>
+          <w:sz w:val="24"/>
+        </w:rPr>
+      </w:pPr>
+      <w:r>
+        <w:rPr>
+          <w:rFonts w:ascii="Arial" w:hAnsi="Arial" w:cs="Arial"/>
+          <w:i/>
+          <w:sz w:val="24"/>
+        </w:rPr>
+        <w:t xml:space="preserve">le choix des systèmes d'exploitation pour la réalisation </w:t>
+      </w:r>
+      <w:r>
+        <w:rPr>
+          <w:rFonts w:ascii="Arial" w:hAnsi="Arial" w:cs="Arial"/>
+          <w:i/>
+          <w:sz w:val="24"/>
+          <w:u w:val="single"/>
+        </w:rPr>
+        <w:t>et</w:t>
+      </w:r>
+      <w:r>
+        <w:rPr>
+          <w:rFonts w:ascii="Arial" w:hAnsi="Arial" w:cs="Arial"/>
+          <w:i/>
+          <w:sz w:val="24"/>
+        </w:rPr>
+        <w:t xml:space="preserve"> l'utilisation</w:t>
+      </w:r>
+    </w:p>
+    <w:p>
+      <w:pPr>
+        <w:pStyle w:val="Retraitnormal1"/>
+        <w:numPr>
+          <w:ilvl w:val="0"/>
+          <w:numId w:val="9"/>
+        </w:numPr>
+        <w:rPr>
+          <w:rFonts w:ascii="Arial" w:hAnsi="Arial" w:cs="Arial"/>
+          <w:i/>
+          <w:sz w:val="24"/>
+        </w:rPr>
+      </w:pPr>
+      <w:r>
+        <w:rPr>
+          <w:rFonts w:ascii="Arial" w:hAnsi="Arial" w:cs="Arial"/>
+          <w:i/>
+          <w:sz w:val="24"/>
+        </w:rPr>
+        <w:t xml:space="preserve">le choix des outils logiciels pour la réalisation </w:t>
+      </w:r>
+      <w:r>
+        <w:rPr>
+          <w:rFonts w:ascii="Arial" w:hAnsi="Arial" w:cs="Arial"/>
+          <w:i/>
+          <w:sz w:val="24"/>
+          <w:u w:val="single"/>
+        </w:rPr>
+        <w:t>et</w:t>
+      </w:r>
+      <w:r>
+        <w:rPr>
+          <w:rFonts w:ascii="Arial" w:hAnsi="Arial" w:cs="Arial"/>
+          <w:i/>
+          <w:sz w:val="24"/>
+        </w:rPr>
+        <w:t xml:space="preserve"> l'utilisation</w:t>
+      </w:r>
+    </w:p>
+    <w:p>
+      <w:pPr>
+        <w:pStyle w:val="Retraitnormal1"/>
+        <w:numPr>
+          <w:ilvl w:val="0"/>
+          <w:numId w:val="9"/>
+        </w:numPr>
+        <w:rPr>
+          <w:rFonts w:ascii="Arial" w:hAnsi="Arial" w:cs="Arial"/>
+          <w:i/>
+          <w:sz w:val="24"/>
+        </w:rPr>
+      </w:pPr>
+      <w:r>
+        <w:rPr>
+          <w:rFonts w:ascii="Arial" w:hAnsi="Arial" w:cs="Arial"/>
+          <w:i/>
+          <w:sz w:val="24"/>
+        </w:rPr>
+        <w:t xml:space="preserve">site web: </w:t>
+      </w:r>
+      <w:r>
+        <w:rPr>
+          <w:rFonts w:ascii="Arial" w:hAnsi="Arial" w:cs="Arial"/>
+          <w:i/>
+          <w:sz w:val="24"/>
+        </w:rPr>
+        <w:t>réaliser les maquettes avec un logiciel, décrire toutes les animations sur papier, définir les mots-clés, choisir une formule d'hébergement, définir la méthode de mise à jour, …</w:t>
+      </w:r>
+    </w:p>
+    <w:p>
+      <w:pPr>
+        <w:pStyle w:val="Retraitnormal1"/>
+        <w:numPr>
+          <w:ilvl w:val="0"/>
+          <w:numId w:val="4"/>
+        </w:numPr>
+        <w:rPr>
+          <w:rFonts w:ascii="Arial" w:hAnsi="Arial" w:cs="Arial"/>
+          <w:i/>
+          <w:sz w:val="24"/>
+        </w:rPr>
+      </w:pPr>
+      <w:r>
+        <w:rPr>
+          <w:rFonts w:ascii="Arial" w:hAnsi="Arial" w:cs="Arial"/>
+          <w:i/>
+          <w:sz w:val="24"/>
+        </w:rPr>
+        <w:t>bases de données: décrire le modèle relationnel, le contenu détaillé des tables (caractéristiques de chaque champs) et les requêtes.</w:t>
+      </w:r>
+    </w:p>
+    <w:p>
+      <w:pPr>
+        <w:pStyle w:val="Retraitnormal1"/>
+        <w:numPr>
+          <w:ilvl w:val="0"/>
+          <w:numId w:val="4"/>
+        </w:numPr>
+        <w:rPr>
+          <w:rFonts w:ascii="Arial" w:hAnsi="Arial" w:cs="Arial"/>
+          <w:i/>
+          <w:sz w:val="24"/>
+        </w:rPr>
+      </w:pPr>
+      <w:r>
+        <w:rPr>
+          <w:rFonts w:ascii="Arial" w:hAnsi="Arial" w:cs="Arial"/>
+          <w:i/>
+          <w:sz w:val="24"/>
+        </w:rPr>
+        <w:t>programmation et scripts: organigramme, architecture du programme, découpage modulaire, entrées-sorties des modules, pseudo-code</w:t>
+      </w:r>
+      <w:r>
+        <w:rPr>
+          <w:rFonts w:ascii="Arial" w:hAnsi="Arial" w:cs="Arial"/>
+          <w:i/>
+          <w:sz w:val="24"/>
+        </w:rPr>
+        <w:t xml:space="preserve"> </w:t>
+      </w:r>
+      <w:r>
+        <w:rPr>
+          <w:rFonts w:ascii="Arial" w:hAnsi="Arial" w:cs="Arial"/>
+          <w:i/>
+          <w:sz w:val="24"/>
+        </w:rPr>
+        <w:t>/</w:t>
+      </w:r>
+      <w:r>
+        <w:rPr>
+          <w:rFonts w:ascii="Arial" w:hAnsi="Arial" w:cs="Arial"/>
+          <w:i/>
+          <w:sz w:val="24"/>
+        </w:rPr>
+        <w:t xml:space="preserve"> </w:t>
+      </w:r>
+      <w:r>
+        <w:rPr>
+          <w:rFonts w:ascii="Arial" w:hAnsi="Arial" w:cs="Arial"/>
+          <w:i/>
+          <w:sz w:val="24"/>
+        </w:rPr>
+        <w:t>structogramme…</w:t>
+      </w:r>
+    </w:p>
+    <w:p>
+      <w:pPr>
+        <w:pStyle w:val="Retraitnormal1"/>
+        <w:numPr>
+          <w:ilvl w:val="0"/>
+          <w:numId w:val="0"/>
+        </w:numPr>
+        <w:ind w:left="720"/>
+        <w:rPr>
+          <w:rFonts w:ascii="Arial" w:hAnsi="Arial" w:cs="Arial"/>
+          <w:i/>
+          <w:sz w:val="24"/>
+        </w:rPr>
+      </w:pPr>
+    </w:p>
+    <w:p>
+      <w:pPr>
+        <w:pStyle w:val="Retraitnormal1"/>
         <w:numPr>
           <w:ilvl w:val="0"/>
           <w:numId w:val="0"/>
@@ -3982,235 +4172,738 @@
         <w:ind w:left="360"/>
         <w:rPr>
           <w:rFonts w:ascii="Arial" w:hAnsi="Arial" w:cs="Arial"/>
+          <w:b/>
+          <w:bCs/>
           <w:i/>
           <w:sz w:val="24"/>
         </w:rPr>
       </w:pPr>
-    </w:p>
-    <w:p>
-      <w:pPr>
-        <w:pStyle w:val="Normalindent"/>
+      <w:r>
+        <w:rPr>
+          <w:rFonts w:ascii="Arial" w:hAnsi="Arial" w:cs="Arial"/>
+          <w:b/>
+          <w:bCs/>
+          <w:i/>
+          <w:sz w:val="24"/>
+        </w:rPr>
+        <w:t xml:space="preserve">Le </w:t>
+      </w:r>
+      <w:smartTag w:uri="urn:schemas-microsoft-com:office:smarttags" w:element="PersonName">
+        <w:r>
+          <w:rPr>
+            <w:rFonts w:ascii="Arial" w:hAnsi="Arial" w:cs="Arial"/>
+            <w:b/>
+            <w:bCs/>
+            <w:i/>
+            <w:sz w:val="24"/>
+          </w:rPr>
+          <w:t>dos</w:t>
+        </w:r>
+      </w:smartTag>
+      <w:r>
+        <w:rPr>
+          <w:rFonts w:ascii="Arial" w:hAnsi="Arial" w:cs="Arial"/>
+          <w:b/>
+          <w:bCs/>
+          <w:i/>
+          <w:sz w:val="24"/>
+        </w:rPr>
+        <w:t>sier de conception devrait permettre de sous-traiter la réalisation du projet !</w:t>
+      </w:r>
+    </w:p>
+    <w:p/>
+    <w:p>
+      <w:pPr>
+        <w:pStyle w:val="Titre2"/>
+        <w:rPr>
+          <w:i w:val="0"/>
+          <w:iCs/>
+        </w:rPr>
+      </w:pPr>
+      <w:r>
+        <w:rPr>
+          <w:i w:val="0"/>
+          <w:iCs/>
+        </w:rPr>
+        <w:t xml:space="preserve"> </w:t>
+      </w:r>
+      <w:bookmarkStart w:id="20" w:name="_Toc25553315"/>
+      <w:bookmarkStart w:id="21" w:name="_Toc71691020"/>
+      <w:bookmarkStart w:id="22" w:name="_Toc279067815"/>
+      <w:r>
+        <w:rPr>
+          <w:i w:val="0"/>
+          <w:iCs/>
+        </w:rPr>
+        <w:t>Historique</w:t>
+      </w:r>
+      <w:bookmarkEnd w:id="20"/>
+      <w:bookmarkEnd w:id="21"/>
+      <w:bookmarkEnd w:id="22"/>
+    </w:p>
+    <w:p>
+      <w:pPr>
+        <w:pStyle w:val="Retraitcorpsdetexte"/>
+        <w:rPr>
+          <w:i/>
+        </w:rPr>
+      </w:pPr>
+    </w:p>
+    <w:p>
+      <w:pPr>
+        <w:pStyle w:val="Retraitcorpsdetexte"/>
+        <w:rPr>
+          <w:i/>
+        </w:rPr>
+      </w:pPr>
+      <w:r>
+        <w:rPr>
+          <w:i/>
+        </w:rPr>
+        <w:t>Si la conception du projet a du être modifiée plusieurs fois, ou de manière significative, expliquez ces changements et leurs causes.</w:t>
+      </w:r>
+    </w:p>
+    <w:p>
+      <w:pPr>
+        <w:rPr>
+          <w:i/>
+        </w:rPr>
+      </w:pPr>
+    </w:p>
+    <w:p>
+      <w:pPr>
+        <w:pStyle w:val="Retraitcorpsdetexte"/>
+        <w:rPr>
+          <w:i/>
+        </w:rPr>
+      </w:pPr>
+      <w:r>
+        <w:rPr>
+          <w:i/>
+          <w:u w:val="single"/>
+        </w:rPr>
+        <w:t>Attention</w:t>
+      </w:r>
+      <w:r>
+        <w:rPr>
+          <w:i/>
+        </w:rPr>
+        <w:t xml:space="preserve">: Pour faciliter la maintenance,  à la fin du projet, le </w:t>
+      </w:r>
+      <w:smartTag w:uri="urn:schemas-microsoft-com:office:smarttags" w:element="PersonName">
+        <w:r>
+          <w:rPr>
+            <w:i/>
+          </w:rPr>
+          <w:t>dos</w:t>
+        </w:r>
+      </w:smartTag>
+      <w:r>
+        <w:rPr>
+          <w:i/>
+        </w:rPr>
+        <w:t>sier de conception doit correspondre à ce qui a été effectivement réalisé !</w:t>
+      </w:r>
+    </w:p>
+    <w:p>
+      <w:pPr>
+        <w:pStyle w:val="Retraitcorpsdetexte"/>
+        <w:rPr>
+          <w:iCs/>
+        </w:rPr>
+      </w:pPr>
+      <w:r>
+        <w:rPr>
+          <w:iCs/>
+        </w:rPr>
+        <w:br w:type="page"/>
+      </w:r>
+    </w:p>
+    <w:p>
+      <w:pPr>
+        <w:pStyle w:val="Titre1"/>
+        <w:tabs>
+          <w:tab w:val="num" w:pos="360"/>
+        </w:tabs>
+      </w:pPr>
+      <w:bookmarkStart w:id="23" w:name="_Toc71703259"/>
+      <w:bookmarkStart w:id="24" w:name="_Toc279067816"/>
+      <w:r>
+        <w:lastRenderedPageBreak/>
+        <w:t>R</w:t>
+      </w:r>
+      <w:bookmarkEnd w:id="23"/>
+      <w:r>
+        <w:t>éalisation</w:t>
+      </w:r>
+      <w:bookmarkEnd w:id="24"/>
+    </w:p>
+    <w:p>
+      <w:pPr>
+        <w:pStyle w:val="Titre2"/>
+        <w:rPr>
+          <w:i w:val="0"/>
+          <w:iCs/>
+        </w:rPr>
+      </w:pPr>
+      <w:bookmarkStart w:id="25" w:name="_Toc25553317"/>
+      <w:bookmarkStart w:id="26" w:name="_Toc71691022"/>
+      <w:bookmarkStart w:id="27" w:name="_Toc279067817"/>
+      <w:r>
+        <w:rPr>
+          <w:i w:val="0"/>
+          <w:iCs/>
+        </w:rPr>
+        <w:t>Dossier de réalisation</w:t>
+      </w:r>
+      <w:bookmarkStart w:id="28" w:name="_Toc25553318"/>
+      <w:bookmarkEnd w:id="25"/>
+      <w:bookmarkEnd w:id="26"/>
+      <w:bookmarkEnd w:id="27"/>
+    </w:p>
+    <w:bookmarkEnd w:id="28"/>
+    <w:p>
+      <w:pPr>
+        <w:ind w:firstLine="360"/>
+        <w:rPr>
+          <w:i/>
+          <w:iCs/>
+        </w:rPr>
+      </w:pPr>
+    </w:p>
+    <w:p>
+      <w:pPr>
+        <w:ind w:firstLine="360"/>
+        <w:rPr>
+          <w:i/>
+          <w:iCs/>
+        </w:rPr>
+      </w:pPr>
+      <w:r>
+        <w:rPr>
+          <w:i/>
+          <w:iCs/>
+        </w:rPr>
+        <w:t>Décrire la réalisation "physique" de votre projet</w:t>
+      </w:r>
+    </w:p>
+    <w:p>
+      <w:pPr>
+        <w:ind w:firstLine="360"/>
+        <w:rPr>
+          <w:i/>
+          <w:iCs/>
+        </w:rPr>
+      </w:pPr>
+    </w:p>
+    <w:p>
+      <w:pPr>
         <w:numPr>
           <w:ilvl w:val="0"/>
-          <w:numId w:val="9"/>
+          <w:numId w:val="11"/>
         </w:numPr>
-        <w:rPr>
-          <w:rFonts w:ascii="Arial" w:hAnsi="Arial" w:cs="Arial"/>
-          <w:i/>
-          <w:sz w:val="24"/>
-        </w:rPr>
-      </w:pPr>
-      <w:r>
-        <w:rPr>
-          <w:rFonts w:ascii="Arial" w:hAnsi="Arial" w:cs="Arial"/>
-          <w:i/>
-          <w:sz w:val="24"/>
-        </w:rPr>
-        <w:t>le choix du matériel HW</w:t>
-      </w:r>
-    </w:p>
-    <w:p>
-      <w:pPr>
-        <w:pStyle w:val="Normalindent"/>
+        <w:tabs>
+          <w:tab w:val="clear" w:pos="720"/>
+          <w:tab w:val="num" w:pos="927"/>
+        </w:tabs>
+        <w:ind w:left="927"/>
+        <w:rPr>
+          <w:i/>
+          <w:iCs/>
+        </w:rPr>
+      </w:pPr>
+      <w:r>
+        <w:rPr>
+          <w:i/>
+          <w:iCs/>
+        </w:rPr>
+        <w:t>les répertoires où le logiciel est installé</w:t>
+      </w:r>
+    </w:p>
+    <w:p>
+      <w:pPr>
         <w:numPr>
           <w:ilvl w:val="0"/>
-          <w:numId w:val="9"/>
+          <w:numId w:val="10"/>
         </w:numPr>
-        <w:rPr>
-          <w:rFonts w:ascii="Arial" w:hAnsi="Arial" w:cs="Arial"/>
-          <w:i/>
-          <w:sz w:val="24"/>
-        </w:rPr>
-      </w:pPr>
-      <w:r>
-        <w:rPr>
-          <w:rFonts w:ascii="Arial" w:hAnsi="Arial" w:cs="Arial"/>
-          <w:i/>
-          <w:sz w:val="24"/>
-        </w:rPr>
-        <w:t xml:space="preserve">le choix des systèmes d'exploitation pour la réalisation </w:t>
-      </w:r>
-      <w:r>
-        <w:rPr>
-          <w:rFonts w:ascii="Arial" w:hAnsi="Arial" w:cs="Arial"/>
-          <w:i/>
-          <w:sz w:val="24"/>
-          <w:u w:val="single"/>
-        </w:rPr>
-        <w:t>et</w:t>
-      </w:r>
-      <w:r>
-        <w:rPr>
-          <w:rFonts w:ascii="Arial" w:hAnsi="Arial" w:cs="Arial"/>
-          <w:i/>
-          <w:sz w:val="24"/>
-        </w:rPr>
-        <w:t xml:space="preserve"> l'utilisation</w:t>
-      </w:r>
-    </w:p>
-    <w:p>
-      <w:pPr>
-        <w:pStyle w:val="Normalindent"/>
+        <w:tabs>
+          <w:tab w:val="clear" w:pos="720"/>
+          <w:tab w:val="num" w:pos="927"/>
+        </w:tabs>
+        <w:ind w:left="927"/>
+        <w:rPr>
+          <w:i/>
+          <w:iCs/>
+        </w:rPr>
+      </w:pPr>
+      <w:r>
+        <w:rPr>
+          <w:i/>
+          <w:iCs/>
+        </w:rPr>
+        <w:t>la liste de tous les fichiers et une rapide description de leur contenu (des noms qui parlent !)</w:t>
+      </w:r>
+    </w:p>
+    <w:p>
+      <w:pPr>
         <w:numPr>
           <w:ilvl w:val="0"/>
-          <w:numId w:val="9"/>
+          <w:numId w:val="10"/>
         </w:numPr>
-        <w:rPr>
-          <w:rFonts w:ascii="Arial" w:hAnsi="Arial" w:cs="Arial"/>
-          <w:i/>
-          <w:sz w:val="24"/>
-        </w:rPr>
-      </w:pPr>
-      <w:r>
-        <w:rPr>
-          <w:rFonts w:ascii="Arial" w:hAnsi="Arial" w:cs="Arial"/>
-          <w:i/>
-          <w:sz w:val="24"/>
-        </w:rPr>
-        <w:t xml:space="preserve">le choix des outils logiciels pour la réalisation </w:t>
-      </w:r>
-      <w:r>
-        <w:rPr>
-          <w:rFonts w:ascii="Arial" w:hAnsi="Arial" w:cs="Arial"/>
-          <w:i/>
-          <w:sz w:val="24"/>
-          <w:u w:val="single"/>
-        </w:rPr>
-        <w:t>et</w:t>
-      </w:r>
-      <w:r>
-        <w:rPr>
-          <w:rFonts w:ascii="Arial" w:hAnsi="Arial" w:cs="Arial"/>
-          <w:i/>
-          <w:sz w:val="24"/>
-        </w:rPr>
-        <w:t xml:space="preserve"> l'utilisation</w:t>
-      </w:r>
-    </w:p>
-    <w:p>
-      <w:pPr>
-        <w:pStyle w:val="Normalindent"/>
+        <w:tabs>
+          <w:tab w:val="clear" w:pos="720"/>
+          <w:tab w:val="num" w:pos="927"/>
+        </w:tabs>
+        <w:ind w:left="927"/>
+        <w:rPr>
+          <w:i/>
+          <w:iCs/>
+        </w:rPr>
+      </w:pPr>
+      <w:r>
+        <w:rPr>
+          <w:i/>
+          <w:iCs/>
+        </w:rPr>
+        <w:t>les versions des systèmes d'exploitation et des outils logiciels</w:t>
+      </w:r>
+    </w:p>
+    <w:p>
+      <w:pPr>
         <w:numPr>
           <w:ilvl w:val="0"/>
-          <w:numId w:val="9"/>
+          <w:numId w:val="10"/>
         </w:numPr>
-        <w:rPr>
-          <w:rFonts w:ascii="Arial" w:hAnsi="Arial" w:cs="Arial"/>
-          <w:i/>
-          <w:sz w:val="24"/>
-        </w:rPr>
-      </w:pPr>
-      <w:r>
-        <w:rPr>
-          <w:rFonts w:ascii="Arial" w:hAnsi="Arial" w:cs="Arial"/>
-          <w:i/>
-          <w:sz w:val="24"/>
-        </w:rPr>
-        <w:t xml:space="preserve">site web: </w:t>
-      </w:r>
-      <w:r>
-        <w:rPr>
-          <w:rFonts w:ascii="Arial" w:hAnsi="Arial" w:cs="Arial"/>
-          <w:i/>
-          <w:sz w:val="24"/>
-        </w:rPr>
-        <w:t>réaliser les maquettes avec un logiciel, décrire toutes les animations sur papier, définir les mots-clés, choisir une formule d'hébergement, définir la méthode de mise à jour, …</w:t>
-      </w:r>
-    </w:p>
-    <w:p>
-      <w:pPr>
-        <w:pStyle w:val="Normalindent"/>
+        <w:tabs>
+          <w:tab w:val="clear" w:pos="720"/>
+          <w:tab w:val="num" w:pos="927"/>
+        </w:tabs>
+        <w:ind w:left="927"/>
+        <w:rPr>
+          <w:i/>
+          <w:iCs/>
+        </w:rPr>
+      </w:pPr>
+      <w:r>
+        <w:rPr>
+          <w:i/>
+          <w:iCs/>
+        </w:rPr>
+        <w:t>la description exacte du matériel</w:t>
+      </w:r>
+    </w:p>
+    <w:p>
+      <w:pPr>
         <w:numPr>
           <w:ilvl w:val="0"/>
-          <w:numId w:val="4"/>
+          <w:numId w:val="10"/>
         </w:numPr>
-        <w:rPr>
-          <w:rFonts w:ascii="Arial" w:hAnsi="Arial" w:cs="Arial"/>
-          <w:i/>
-          <w:sz w:val="24"/>
-        </w:rPr>
-      </w:pPr>
-      <w:r>
-        <w:rPr>
-          <w:rFonts w:ascii="Arial" w:hAnsi="Arial" w:cs="Arial"/>
-          <w:i/>
-          <w:sz w:val="24"/>
-        </w:rPr>
-        <w:t>bases de données: décrire le modèle relationnel, le contenu détaillé des tables (caractéristiques de chaque champs) et les requêtes.</w:t>
-      </w:r>
-    </w:p>
-    <w:p>
-      <w:pPr>
-        <w:pStyle w:val="Normalindent"/>
+        <w:tabs>
+          <w:tab w:val="clear" w:pos="720"/>
+          <w:tab w:val="num" w:pos="927"/>
+        </w:tabs>
+        <w:ind w:left="927"/>
+        <w:rPr>
+          <w:i/>
+          <w:iCs/>
+        </w:rPr>
+      </w:pPr>
+      <w:r>
+        <w:rPr>
+          <w:i/>
+          <w:iCs/>
+        </w:rPr>
+        <w:t>le numé</w:t>
+      </w:r>
+      <w:r>
+        <w:rPr>
+          <w:i/>
+          <w:iCs/>
+        </w:rPr>
+        <w:t xml:space="preserve">ro de version de votre produit </w:t>
+      </w:r>
+      <w:r>
+        <w:rPr>
+          <w:i/>
+          <w:iCs/>
+        </w:rPr>
+        <w:t>!</w:t>
+      </w:r>
+    </w:p>
+    <w:p>
+      <w:pPr>
         <w:numPr>
           <w:ilvl w:val="0"/>
-          <w:numId w:val="4"/>
+          <w:numId w:val="10"/>
         </w:numPr>
-        <w:rPr>
-          <w:rFonts w:ascii="Arial" w:hAnsi="Arial" w:cs="Arial"/>
-          <w:i/>
-          <w:sz w:val="24"/>
-        </w:rPr>
-      </w:pPr>
-      <w:r>
-        <w:rPr>
-          <w:rFonts w:ascii="Arial" w:hAnsi="Arial" w:cs="Arial"/>
-          <w:i/>
-          <w:sz w:val="24"/>
-        </w:rPr>
-        <w:t>programmation et scripts: organigramme, architecture du programme, découpage modulaire, entrées-sorties des modules, pseudo-code</w:t>
-      </w:r>
-      <w:r>
-        <w:rPr>
-          <w:rFonts w:ascii="Arial" w:hAnsi="Arial" w:cs="Arial"/>
-          <w:i/>
-          <w:sz w:val="24"/>
+        <w:tabs>
+          <w:tab w:val="clear" w:pos="720"/>
+          <w:tab w:val="num" w:pos="927"/>
+        </w:tabs>
+        <w:ind w:left="927"/>
+        <w:rPr>
+          <w:i/>
+          <w:iCs/>
+          <w:u w:val="single"/>
+        </w:rPr>
+      </w:pPr>
+      <w:r>
+        <w:rPr>
+          <w:i/>
+          <w:iCs/>
+        </w:rPr>
+        <w:t>programmation et scripts: librairies externes, dictionnaire des données, reconstruction du logiciel</w:t>
+      </w:r>
+      <w:r>
+        <w:rPr>
+          <w:i/>
+          <w:iCs/>
         </w:rPr>
         <w:t xml:space="preserve"> </w:t>
       </w:r>
       <w:r>
         <w:rPr>
-          <w:rFonts w:ascii="Arial" w:hAnsi="Arial" w:cs="Arial"/>
-          <w:i/>
-          <w:sz w:val="24"/>
-        </w:rPr>
-        <w:t>/</w:t>
-      </w:r>
-      <w:r>
-        <w:rPr>
-          <w:rFonts w:ascii="Arial" w:hAnsi="Arial" w:cs="Arial"/>
-          <w:i/>
-          <w:sz w:val="24"/>
+          <w:i/>
+          <w:iCs/>
+        </w:rPr>
+        <w:t>-</w:t>
+      </w:r>
+      <w:r>
+        <w:rPr>
+          <w:i/>
+          <w:iCs/>
         </w:rPr>
         <w:t xml:space="preserve"> </w:t>
       </w:r>
       <w:r>
         <w:rPr>
-          <w:rFonts w:ascii="Arial" w:hAnsi="Arial" w:cs="Arial"/>
-          <w:i/>
-          <w:sz w:val="24"/>
-        </w:rPr>
-        <w:t>structogramme…</w:t>
-      </w:r>
-    </w:p>
-    <w:p>
-      <w:pPr>
-        <w:pStyle w:val="Normalindent"/>
+          <w:i/>
+          <w:iCs/>
+        </w:rPr>
+        <w:t>cible à partir des sources.</w:t>
+      </w:r>
+    </w:p>
+    <w:p>
+      <w:pPr>
+        <w:ind w:left="567"/>
+        <w:rPr>
+          <w:i/>
+          <w:iCs/>
+          <w:u w:val="single"/>
+        </w:rPr>
+      </w:pPr>
+    </w:p>
+    <w:p>
+      <w:pPr>
+        <w:ind w:left="1134" w:hanging="774"/>
+        <w:rPr>
+          <w:i/>
+          <w:iCs/>
+        </w:rPr>
+      </w:pPr>
+      <w:r>
+        <w:rPr>
+          <w:i/>
+          <w:iCs/>
+        </w:rPr>
+        <w:t xml:space="preserve">NOTE : </w:t>
+      </w:r>
+      <w:r>
+        <w:rPr>
+          <w:i/>
+          <w:iCs/>
+          <w:u w:val="single"/>
+        </w:rPr>
+        <w:t>Evitez d’inclure les listings des sources</w:t>
+      </w:r>
+      <w:r>
+        <w:rPr>
+          <w:i/>
+          <w:iCs/>
+        </w:rPr>
+        <w:t>, à moins que vous ne désiriez en expliquer une partie vous paraissant importante. Dans ce cas n’incluez que cette partie…</w:t>
+      </w:r>
+    </w:p>
+    <w:p>
+      <w:pPr>
+        <w:pStyle w:val="Titre2"/>
+        <w:rPr>
+          <w:i w:val="0"/>
+          <w:iCs/>
+        </w:rPr>
+      </w:pPr>
+      <w:bookmarkStart w:id="29" w:name="_Toc25553321"/>
+      <w:bookmarkStart w:id="30" w:name="_Toc71691025"/>
+      <w:bookmarkStart w:id="31" w:name="_Toc279067818"/>
+      <w:r>
+        <w:rPr>
+          <w:i w:val="0"/>
+          <w:iCs/>
+        </w:rPr>
+        <w:t>Description des test</w:t>
+      </w:r>
+      <w:bookmarkEnd w:id="29"/>
+      <w:r>
+        <w:rPr>
+          <w:i w:val="0"/>
+          <w:iCs/>
+        </w:rPr>
+        <w:t>s effectués</w:t>
+      </w:r>
+      <w:bookmarkEnd w:id="30"/>
+      <w:bookmarkEnd w:id="31"/>
+    </w:p>
+    <w:p>
+      <w:pPr>
+        <w:pStyle w:val="En-tte"/>
+        <w:ind w:left="357"/>
+        <w:rPr>
+          <w:i/>
+        </w:rPr>
+      </w:pPr>
+    </w:p>
+    <w:p>
+      <w:pPr>
+        <w:pStyle w:val="En-tte"/>
+        <w:ind w:left="357"/>
+        <w:rPr>
+          <w:i/>
+        </w:rPr>
+      </w:pPr>
+      <w:r>
+        <w:rPr>
+          <w:i/>
+        </w:rPr>
+        <w:t>Pour chaque partie testée de votre projet, il faut décrire:</w:t>
+      </w:r>
+    </w:p>
+    <w:p>
+      <w:pPr>
+        <w:pStyle w:val="En-tte"/>
+        <w:ind w:left="357"/>
+        <w:rPr>
+          <w:i/>
+        </w:rPr>
+      </w:pPr>
+    </w:p>
+    <w:p>
+      <w:pPr>
+        <w:numPr>
+          <w:ilvl w:val="0"/>
+          <w:numId w:val="13"/>
+        </w:numPr>
+        <w:suppressAutoHyphens/>
+        <w:rPr>
+          <w:i/>
+        </w:rPr>
+      </w:pPr>
+      <w:r>
+        <w:rPr>
+          <w:i/>
+        </w:rPr>
+        <w:t>les conditions exactes de chaque test</w:t>
+      </w:r>
+    </w:p>
+    <w:p>
+      <w:pPr>
+        <w:numPr>
+          <w:ilvl w:val="0"/>
+          <w:numId w:val="12"/>
+        </w:numPr>
+        <w:rPr>
+          <w:i/>
+        </w:rPr>
+      </w:pPr>
+      <w:r>
+        <w:rPr>
+          <w:i/>
+        </w:rPr>
+        <w:t>les preuves de test (papier ou fichier)</w:t>
+      </w:r>
+    </w:p>
+    <w:p>
+      <w:pPr>
+        <w:numPr>
+          <w:ilvl w:val="0"/>
+          <w:numId w:val="12"/>
+        </w:numPr>
+        <w:rPr>
+          <w:i/>
+        </w:rPr>
+      </w:pPr>
+      <w:r>
+        <w:rPr>
+          <w:i/>
+        </w:rPr>
+        <w:t xml:space="preserve">tests sans preuve: fournir au moins une description </w:t>
+      </w:r>
+    </w:p>
+    <w:p>
+      <w:pPr>
+        <w:pStyle w:val="Titre2"/>
+        <w:rPr>
+          <w:i w:val="0"/>
+          <w:iCs/>
+        </w:rPr>
+      </w:pPr>
+      <w:bookmarkStart w:id="32" w:name="_Toc25553322"/>
+      <w:bookmarkStart w:id="33" w:name="_Toc71691026"/>
+      <w:bookmarkStart w:id="34" w:name="_Toc279067819"/>
+      <w:r>
+        <w:rPr>
+          <w:i w:val="0"/>
+          <w:iCs/>
+        </w:rPr>
+        <w:t xml:space="preserve">Erreurs </w:t>
+      </w:r>
+      <w:bookmarkEnd w:id="32"/>
+      <w:r>
+        <w:rPr>
+          <w:i w:val="0"/>
+          <w:iCs/>
+        </w:rPr>
+        <w:t>restantes</w:t>
+      </w:r>
+      <w:bookmarkEnd w:id="33"/>
+      <w:bookmarkEnd w:id="34"/>
+      <w:r>
+        <w:rPr>
+          <w:i w:val="0"/>
+          <w:iCs/>
+        </w:rPr>
+        <w:t xml:space="preserve">  </w:t>
+      </w:r>
+    </w:p>
+    <w:p>
+      <w:pPr>
+        <w:ind w:left="426"/>
+        <w:rPr>
+          <w:i/>
+        </w:rPr>
+      </w:pPr>
+      <w:bookmarkStart w:id="35" w:name="_Toc25553323"/>
+    </w:p>
+    <w:p>
+      <w:pPr>
+        <w:ind w:left="426"/>
+        <w:rPr>
+          <w:i/>
+        </w:rPr>
+      </w:pPr>
+      <w:r>
+        <w:rPr>
+          <w:i/>
+        </w:rPr>
+        <w:t xml:space="preserve">S'il reste encore des erreurs: </w:t>
+      </w:r>
+    </w:p>
+    <w:p>
+      <w:pPr>
+        <w:ind w:left="426"/>
+        <w:rPr>
+          <w:i/>
+        </w:rPr>
+      </w:pPr>
+    </w:p>
+    <w:p>
+      <w:pPr>
+        <w:numPr>
+          <w:ilvl w:val="0"/>
+          <w:numId w:val="3"/>
+        </w:numPr>
+        <w:rPr>
+          <w:i/>
+        </w:rPr>
+      </w:pPr>
+      <w:r>
+        <w:rPr>
+          <w:i/>
+        </w:rPr>
+        <w:t>Description détaillée</w:t>
+      </w:r>
+    </w:p>
+    <w:p>
+      <w:pPr>
+        <w:numPr>
+          <w:ilvl w:val="0"/>
+          <w:numId w:val="3"/>
+        </w:numPr>
+        <w:rPr>
+          <w:i/>
+        </w:rPr>
+      </w:pPr>
+      <w:r>
+        <w:rPr>
+          <w:i/>
+        </w:rPr>
+        <w:t>Conséquences sur l'utilisation du produit</w:t>
+      </w:r>
+      <w:bookmarkEnd w:id="35"/>
+    </w:p>
+    <w:p>
+      <w:pPr>
+        <w:numPr>
+          <w:ilvl w:val="0"/>
+          <w:numId w:val="3"/>
+        </w:numPr>
+        <w:rPr>
+          <w:i/>
+        </w:rPr>
+      </w:pPr>
+      <w:r>
+        <w:rPr>
+          <w:i/>
+        </w:rPr>
+        <w:t>Actions envisagées ou possibles</w:t>
+      </w:r>
+    </w:p>
+    <w:p>
+      <w:pPr>
+        <w:ind w:left="207"/>
+        <w:rPr>
+          <w:iCs/>
+          <w:u w:val="single"/>
+        </w:rPr>
+      </w:pPr>
+    </w:p>
+    <w:p>
+      <w:pPr>
+        <w:pStyle w:val="Titre2"/>
+        <w:rPr>
+          <w:i w:val="0"/>
+          <w:iCs/>
+        </w:rPr>
+      </w:pPr>
+      <w:bookmarkStart w:id="36" w:name="_Toc25553319"/>
+      <w:bookmarkStart w:id="37" w:name="_Toc71691023"/>
+      <w:bookmarkStart w:id="38" w:name="_Toc279067820"/>
+      <w:r>
+        <w:rPr>
+          <w:i w:val="0"/>
+          <w:iCs/>
+        </w:rPr>
+        <w:t>Dossier d'archivage</w:t>
+      </w:r>
+      <w:bookmarkEnd w:id="36"/>
+      <w:bookmarkEnd w:id="37"/>
+      <w:bookmarkEnd w:id="38"/>
+    </w:p>
+    <w:p>
+      <w:pPr>
+        <w:pStyle w:val="Retraitnormal1"/>
         <w:numPr>
           <w:ilvl w:val="0"/>
           <w:numId w:val="0"/>
         </w:numPr>
-        <w:ind w:left="720"/>
-        <w:rPr>
-          <w:rFonts w:ascii="Arial" w:hAnsi="Arial" w:cs="Arial"/>
-          <w:i/>
-          <w:sz w:val="24"/>
-        </w:rPr>
-      </w:pPr>
-    </w:p>
-    <w:p>
-      <w:pPr>
-        <w:pStyle w:val="Normalindent"/>
+        <w:ind w:left="567"/>
+        <w:rPr>
+          <w:sz w:val="20"/>
+        </w:rPr>
+      </w:pPr>
+    </w:p>
+    <w:p>
+      <w:pPr>
+        <w:pStyle w:val="Retraitnormal1"/>
         <w:numPr>
           <w:ilvl w:val="0"/>
           <w:numId w:val="0"/>
@@ -4218,8 +4911,6 @@
         <w:ind w:left="360"/>
         <w:rPr>
           <w:rFonts w:ascii="Arial" w:hAnsi="Arial" w:cs="Arial"/>
-          <w:b/>
-          <w:bCs/>
           <w:i/>
           <w:sz w:val="24"/>
         </w:rPr>
@@ -4227,738 +4918,30 @@
       <w:r>
         <w:rPr>
           <w:rFonts w:ascii="Arial" w:hAnsi="Arial" w:cs="Arial"/>
-          <w:b/>
-          <w:bCs/>
           <w:i/>
           <w:sz w:val="24"/>
         </w:rPr>
-        <w:t xml:space="preserve">Le </w:t>
-      </w:r>
-      <w:smartTag w:uri="urn:schemas-microsoft-com:office:smarttags" w:element="PersonName">
-        <w:r>
-          <w:rPr>
-            <w:rFonts w:ascii="Arial" w:hAnsi="Arial" w:cs="Arial"/>
-            <w:b/>
-            <w:bCs/>
-            <w:i/>
-            <w:sz w:val="24"/>
-          </w:rPr>
-          <w:t>dos</w:t>
-        </w:r>
-      </w:smartTag>
-      <w:r>
-        <w:rPr>
-          <w:rFonts w:ascii="Arial" w:hAnsi="Arial" w:cs="Arial"/>
-          <w:b/>
-          <w:bCs/>
-          <w:i/>
-          <w:sz w:val="24"/>
-        </w:rPr>
-        <w:t>sier de conception devrait permettre de sous-traiter la réalisation du projet !</w:t>
-      </w:r>
-    </w:p>
-    <w:p/>
-    <w:p>
-      <w:pPr>
-        <w:pStyle w:val="Titre2"/>
-        <w:rPr>
-          <w:i w:val="0"/>
-          <w:iCs/>
-        </w:rPr>
-      </w:pPr>
-      <w:r>
-        <w:rPr>
-          <w:i w:val="0"/>
-          <w:iCs/>
-        </w:rPr>
-        <w:t xml:space="preserve"> </w:t>
-      </w:r>
-      <w:bookmarkStart w:id="19" w:name="_Toc25553315"/>
-      <w:bookmarkStart w:id="20" w:name="_Toc71691020"/>
-      <w:bookmarkStart w:id="21" w:name="_Toc279067815"/>
-      <w:r>
-        <w:rPr>
-          <w:i w:val="0"/>
-          <w:iCs/>
-        </w:rPr>
-        <w:t>Historique</w:t>
-      </w:r>
-      <w:bookmarkEnd w:id="19"/>
-      <w:bookmarkEnd w:id="20"/>
-      <w:bookmarkEnd w:id="21"/>
-    </w:p>
-    <w:p>
-      <w:pPr>
-        <w:pStyle w:val="Retraitcorpsdetexte"/>
-        <w:rPr>
-          <w:i/>
-        </w:rPr>
-      </w:pPr>
-    </w:p>
-    <w:p>
-      <w:pPr>
-        <w:pStyle w:val="Retraitcorpsdetexte"/>
-        <w:rPr>
-          <w:i/>
-        </w:rPr>
-      </w:pPr>
-      <w:r>
-        <w:rPr>
-          <w:i/>
-        </w:rPr>
-        <w:t>Si la conception du projet a du être modifiée plusieurs fois, ou de manière significative, expliquez ces changements et leurs causes.</w:t>
-      </w:r>
-    </w:p>
-    <w:p>
-      <w:pPr>
-        <w:rPr>
-          <w:i/>
-        </w:rPr>
-      </w:pPr>
-    </w:p>
-    <w:p>
-      <w:pPr>
-        <w:pStyle w:val="Retraitcorpsdetexte"/>
-        <w:rPr>
-          <w:i/>
-        </w:rPr>
-      </w:pPr>
-      <w:r>
-        <w:rPr>
-          <w:i/>
-          <w:u w:val="single"/>
-        </w:rPr>
-        <w:t>Attention</w:t>
-      </w:r>
-      <w:r>
-        <w:rPr>
-          <w:i/>
-        </w:rPr>
-        <w:t xml:space="preserve">: Pour faciliter la maintenance,  à la fin du projet, le </w:t>
-      </w:r>
-      <w:smartTag w:uri="urn:schemas-microsoft-com:office:smarttags" w:element="PersonName">
-        <w:r>
-          <w:rPr>
-            <w:i/>
-          </w:rPr>
-          <w:t>dos</w:t>
-        </w:r>
-      </w:smartTag>
-      <w:r>
-        <w:rPr>
-          <w:i/>
-        </w:rPr>
-        <w:t>sier de conception doit correspondre à ce qui a été effectivement réalisé !</w:t>
-      </w:r>
-    </w:p>
-    <w:p>
-      <w:pPr>
-        <w:pStyle w:val="Retraitcorpsdetexte"/>
-        <w:rPr>
-          <w:iCs/>
-        </w:rPr>
-      </w:pPr>
-      <w:r>
-        <w:rPr>
-          <w:iCs/>
-        </w:rPr>
-        <w:br w:type="page"/>
-      </w:r>
-    </w:p>
-    <w:p>
-      <w:pPr>
-        <w:pStyle w:val="Titre1"/>
-        <w:tabs>
-          <w:tab w:val="num" w:pos="360"/>
-        </w:tabs>
-      </w:pPr>
-      <w:bookmarkStart w:id="22" w:name="_Toc71703259"/>
-      <w:bookmarkStart w:id="23" w:name="_Toc279067816"/>
-      <w:r>
-        <w:lastRenderedPageBreak/>
-        <w:t>R</w:t>
-      </w:r>
-      <w:bookmarkEnd w:id="22"/>
-      <w:r>
-        <w:t>éalisation</w:t>
-      </w:r>
-      <w:bookmarkEnd w:id="23"/>
-    </w:p>
-    <w:p>
-      <w:pPr>
-        <w:pStyle w:val="Titre2"/>
-        <w:rPr>
-          <w:i w:val="0"/>
-          <w:iCs/>
-        </w:rPr>
-      </w:pPr>
-      <w:bookmarkStart w:id="24" w:name="_Toc25553317"/>
-      <w:bookmarkStart w:id="25" w:name="_Toc71691022"/>
-      <w:bookmarkStart w:id="26" w:name="_Toc279067817"/>
-      <w:r>
-        <w:rPr>
-          <w:i w:val="0"/>
-          <w:iCs/>
-        </w:rPr>
-        <w:t>Dossier de réalisation</w:t>
-      </w:r>
-      <w:bookmarkStart w:id="27" w:name="_Toc25553318"/>
-      <w:bookmarkEnd w:id="24"/>
-      <w:bookmarkEnd w:id="25"/>
-      <w:bookmarkEnd w:id="26"/>
-    </w:p>
-    <w:bookmarkEnd w:id="27"/>
-    <w:p>
-      <w:pPr>
-        <w:ind w:firstLine="360"/>
-        <w:rPr>
-          <w:i/>
-          <w:iCs/>
-        </w:rPr>
-      </w:pPr>
-    </w:p>
-    <w:p>
-      <w:pPr>
-        <w:ind w:firstLine="360"/>
-        <w:rPr>
-          <w:i/>
-          <w:iCs/>
-        </w:rPr>
-      </w:pPr>
-      <w:r>
-        <w:rPr>
-          <w:i/>
-          <w:iCs/>
-        </w:rPr>
-        <w:t>Décrire la réalisation "physique" de votre projet</w:t>
-      </w:r>
-    </w:p>
-    <w:p>
-      <w:pPr>
-        <w:ind w:firstLine="360"/>
-        <w:rPr>
-          <w:i/>
-          <w:iCs/>
-        </w:rPr>
-      </w:pPr>
-    </w:p>
-    <w:p>
-      <w:pPr>
-        <w:numPr>
-          <w:ilvl w:val="0"/>
-          <w:numId w:val="11"/>
-        </w:numPr>
-        <w:tabs>
-          <w:tab w:val="clear" w:pos="720"/>
-          <w:tab w:val="num" w:pos="927"/>
-        </w:tabs>
-        <w:ind w:left="927"/>
-        <w:rPr>
-          <w:i/>
-          <w:iCs/>
-        </w:rPr>
-      </w:pPr>
-      <w:r>
-        <w:rPr>
-          <w:i/>
-          <w:iCs/>
-        </w:rPr>
-        <w:t>les répertoires où le logiciel est installé</w:t>
-      </w:r>
-    </w:p>
-    <w:p>
-      <w:pPr>
-        <w:numPr>
-          <w:ilvl w:val="0"/>
-          <w:numId w:val="10"/>
-        </w:numPr>
-        <w:tabs>
-          <w:tab w:val="clear" w:pos="720"/>
-          <w:tab w:val="num" w:pos="927"/>
-        </w:tabs>
-        <w:ind w:left="927"/>
-        <w:rPr>
-          <w:i/>
-          <w:iCs/>
-        </w:rPr>
-      </w:pPr>
-      <w:r>
-        <w:rPr>
-          <w:i/>
-          <w:iCs/>
-        </w:rPr>
-        <w:t>la liste de to</w:t>
-      </w:r>
-      <w:bookmarkStart w:id="28" w:name="_GoBack"/>
-      <w:bookmarkEnd w:id="28"/>
-      <w:r>
-        <w:rPr>
-          <w:i/>
-          <w:iCs/>
-        </w:rPr>
-        <w:t>us les fichiers et une rapide description de leur contenu (des noms qui parlent !)</w:t>
-      </w:r>
-    </w:p>
-    <w:p>
-      <w:pPr>
-        <w:numPr>
-          <w:ilvl w:val="0"/>
-          <w:numId w:val="10"/>
-        </w:numPr>
-        <w:tabs>
-          <w:tab w:val="clear" w:pos="720"/>
-          <w:tab w:val="num" w:pos="927"/>
-        </w:tabs>
-        <w:ind w:left="927"/>
-        <w:rPr>
-          <w:i/>
-          <w:iCs/>
-        </w:rPr>
-      </w:pPr>
-      <w:r>
-        <w:rPr>
-          <w:i/>
-          <w:iCs/>
-        </w:rPr>
-        <w:t>les versions des systèmes d'exploitation et des outils logiciels</w:t>
-      </w:r>
-    </w:p>
-    <w:p>
-      <w:pPr>
-        <w:numPr>
-          <w:ilvl w:val="0"/>
-          <w:numId w:val="10"/>
-        </w:numPr>
-        <w:tabs>
-          <w:tab w:val="clear" w:pos="720"/>
-          <w:tab w:val="num" w:pos="927"/>
-        </w:tabs>
-        <w:ind w:left="927"/>
-        <w:rPr>
-          <w:i/>
-          <w:iCs/>
-        </w:rPr>
-      </w:pPr>
-      <w:r>
-        <w:rPr>
-          <w:i/>
-          <w:iCs/>
-        </w:rPr>
-        <w:t>la description exacte du matériel</w:t>
-      </w:r>
-    </w:p>
-    <w:p>
-      <w:pPr>
-        <w:numPr>
-          <w:ilvl w:val="0"/>
-          <w:numId w:val="10"/>
-        </w:numPr>
-        <w:tabs>
-          <w:tab w:val="clear" w:pos="720"/>
-          <w:tab w:val="num" w:pos="927"/>
-        </w:tabs>
-        <w:ind w:left="927"/>
-        <w:rPr>
-          <w:i/>
-          <w:iCs/>
-        </w:rPr>
-      </w:pPr>
-      <w:r>
-        <w:rPr>
-          <w:i/>
-          <w:iCs/>
-        </w:rPr>
-        <w:t>le numé</w:t>
-      </w:r>
-      <w:r>
-        <w:rPr>
-          <w:i/>
-          <w:iCs/>
-        </w:rPr>
-        <w:t xml:space="preserve">ro de version de votre produit </w:t>
-      </w:r>
-      <w:r>
-        <w:rPr>
-          <w:i/>
-          <w:iCs/>
-        </w:rPr>
-        <w:t>!</w:t>
-      </w:r>
-    </w:p>
-    <w:p>
-      <w:pPr>
-        <w:numPr>
-          <w:ilvl w:val="0"/>
-          <w:numId w:val="10"/>
-        </w:numPr>
-        <w:tabs>
-          <w:tab w:val="clear" w:pos="720"/>
-          <w:tab w:val="num" w:pos="927"/>
-        </w:tabs>
-        <w:ind w:left="927"/>
-        <w:rPr>
-          <w:i/>
-          <w:iCs/>
-          <w:u w:val="single"/>
-        </w:rPr>
-      </w:pPr>
-      <w:r>
-        <w:rPr>
-          <w:i/>
-          <w:iCs/>
-        </w:rPr>
-        <w:t>programmation et scripts: librairies externes, dictionnaire des données, reconstruction du logiciel</w:t>
-      </w:r>
-      <w:r>
-        <w:rPr>
-          <w:i/>
-          <w:iCs/>
-        </w:rPr>
-        <w:t xml:space="preserve"> </w:t>
-      </w:r>
-      <w:r>
-        <w:rPr>
-          <w:i/>
-          <w:iCs/>
-        </w:rPr>
-        <w:t>-</w:t>
-      </w:r>
-      <w:r>
-        <w:rPr>
-          <w:i/>
-          <w:iCs/>
-        </w:rPr>
-        <w:t xml:space="preserve"> </w:t>
-      </w:r>
-      <w:r>
-        <w:rPr>
-          <w:i/>
-          <w:iCs/>
-        </w:rPr>
-        <w:t>cible à partir des sources.</w:t>
-      </w:r>
-    </w:p>
-    <w:p>
-      <w:pPr>
-        <w:ind w:left="567"/>
-        <w:rPr>
-          <w:i/>
-          <w:iCs/>
-          <w:u w:val="single"/>
-        </w:rPr>
-      </w:pPr>
-    </w:p>
-    <w:p>
-      <w:pPr>
-        <w:ind w:left="1134" w:hanging="774"/>
-        <w:rPr>
-          <w:i/>
-          <w:iCs/>
-        </w:rPr>
-      </w:pPr>
-      <w:r>
-        <w:rPr>
-          <w:i/>
-          <w:iCs/>
-        </w:rPr>
-        <w:t xml:space="preserve">NOTE : </w:t>
-      </w:r>
-      <w:r>
-        <w:rPr>
-          <w:i/>
-          <w:iCs/>
-          <w:u w:val="single"/>
-        </w:rPr>
-        <w:t>Evitez d’inclure les listings des sources</w:t>
-      </w:r>
-      <w:r>
-        <w:rPr>
-          <w:i/>
-          <w:iCs/>
-        </w:rPr>
-        <w:t>, à moins que vous ne désiriez en expliquer une partie vous paraissant importante. Dans ce cas n’incluez que cette partie…</w:t>
-      </w:r>
-    </w:p>
-    <w:p>
-      <w:pPr>
-        <w:pStyle w:val="Titre2"/>
-        <w:rPr>
-          <w:i w:val="0"/>
-          <w:iCs/>
-        </w:rPr>
-      </w:pPr>
-      <w:bookmarkStart w:id="29" w:name="_Toc25553321"/>
-      <w:bookmarkStart w:id="30" w:name="_Toc71691025"/>
-      <w:bookmarkStart w:id="31" w:name="_Toc279067818"/>
-      <w:r>
-        <w:rPr>
-          <w:i w:val="0"/>
-          <w:iCs/>
-        </w:rPr>
-        <w:t>Description des test</w:t>
-      </w:r>
-      <w:bookmarkEnd w:id="29"/>
-      <w:r>
-        <w:rPr>
-          <w:i w:val="0"/>
-          <w:iCs/>
-        </w:rPr>
-        <w:t>s effectués</w:t>
-      </w:r>
-      <w:bookmarkEnd w:id="30"/>
-      <w:bookmarkEnd w:id="31"/>
-    </w:p>
-    <w:p>
-      <w:pPr>
-        <w:pStyle w:val="En-tte"/>
-        <w:ind w:left="357"/>
-        <w:rPr>
-          <w:i/>
-        </w:rPr>
-      </w:pPr>
-    </w:p>
-    <w:p>
-      <w:pPr>
-        <w:pStyle w:val="En-tte"/>
-        <w:ind w:left="357"/>
-        <w:rPr>
-          <w:i/>
-        </w:rPr>
-      </w:pPr>
-      <w:r>
-        <w:rPr>
-          <w:i/>
-        </w:rPr>
-        <w:t>Pour chaque partie testée de votre projet, il faut décrire:</w:t>
-      </w:r>
-    </w:p>
-    <w:p>
-      <w:pPr>
-        <w:pStyle w:val="En-tte"/>
-        <w:ind w:left="357"/>
-        <w:rPr>
-          <w:i/>
-        </w:rPr>
-      </w:pPr>
-    </w:p>
-    <w:p>
-      <w:pPr>
-        <w:numPr>
-          <w:ilvl w:val="0"/>
-          <w:numId w:val="13"/>
-        </w:numPr>
-        <w:suppressAutoHyphens/>
-        <w:rPr>
-          <w:i/>
-        </w:rPr>
-      </w:pPr>
-      <w:r>
-        <w:rPr>
-          <w:i/>
-        </w:rPr>
-        <w:t>les conditions exactes de chaque test</w:t>
-      </w:r>
-    </w:p>
-    <w:p>
-      <w:pPr>
-        <w:numPr>
-          <w:ilvl w:val="0"/>
-          <w:numId w:val="12"/>
-        </w:numPr>
-        <w:rPr>
-          <w:i/>
-        </w:rPr>
-      </w:pPr>
-      <w:r>
-        <w:rPr>
-          <w:i/>
-        </w:rPr>
-        <w:t>les preuves de test (papier ou fichier)</w:t>
-      </w:r>
-    </w:p>
-    <w:p>
-      <w:pPr>
-        <w:numPr>
-          <w:ilvl w:val="0"/>
-          <w:numId w:val="12"/>
-        </w:numPr>
-        <w:rPr>
-          <w:i/>
-        </w:rPr>
-      </w:pPr>
-      <w:r>
-        <w:rPr>
-          <w:i/>
-        </w:rPr>
-        <w:t xml:space="preserve">tests sans preuve: fournir au moins une description </w:t>
-      </w:r>
-    </w:p>
-    <w:p>
-      <w:pPr>
-        <w:pStyle w:val="Titre2"/>
-        <w:rPr>
-          <w:i w:val="0"/>
-          <w:iCs/>
-        </w:rPr>
-      </w:pPr>
-      <w:bookmarkStart w:id="32" w:name="_Toc25553322"/>
-      <w:bookmarkStart w:id="33" w:name="_Toc71691026"/>
-      <w:bookmarkStart w:id="34" w:name="_Toc279067819"/>
-      <w:r>
-        <w:rPr>
-          <w:i w:val="0"/>
-          <w:iCs/>
-        </w:rPr>
-        <w:t xml:space="preserve">Erreurs </w:t>
-      </w:r>
-      <w:bookmarkEnd w:id="32"/>
-      <w:r>
-        <w:rPr>
-          <w:i w:val="0"/>
-          <w:iCs/>
-        </w:rPr>
-        <w:t>restantes</w:t>
-      </w:r>
-      <w:bookmarkEnd w:id="33"/>
-      <w:bookmarkEnd w:id="34"/>
-      <w:r>
-        <w:rPr>
-          <w:i w:val="0"/>
-          <w:iCs/>
-        </w:rPr>
-        <w:t xml:space="preserve">  </w:t>
-      </w:r>
-    </w:p>
-    <w:p>
-      <w:pPr>
-        <w:ind w:left="426"/>
-        <w:rPr>
-          <w:i/>
-        </w:rPr>
-      </w:pPr>
-      <w:bookmarkStart w:id="35" w:name="_Toc25553323"/>
-    </w:p>
-    <w:p>
-      <w:pPr>
-        <w:ind w:left="426"/>
-        <w:rPr>
-          <w:i/>
-        </w:rPr>
-      </w:pPr>
-      <w:r>
-        <w:rPr>
-          <w:i/>
-        </w:rPr>
-        <w:t xml:space="preserve">S'il reste encore des erreurs: </w:t>
-      </w:r>
-    </w:p>
-    <w:p>
-      <w:pPr>
-        <w:ind w:left="426"/>
-        <w:rPr>
-          <w:i/>
-        </w:rPr>
-      </w:pPr>
-    </w:p>
-    <w:p>
-      <w:pPr>
-        <w:numPr>
-          <w:ilvl w:val="0"/>
-          <w:numId w:val="3"/>
-        </w:numPr>
-        <w:rPr>
-          <w:i/>
-        </w:rPr>
-      </w:pPr>
-      <w:r>
-        <w:rPr>
-          <w:i/>
-        </w:rPr>
-        <w:t>Description détaillée</w:t>
-      </w:r>
-    </w:p>
-    <w:p>
-      <w:pPr>
-        <w:numPr>
-          <w:ilvl w:val="0"/>
-          <w:numId w:val="3"/>
-        </w:numPr>
-        <w:rPr>
-          <w:i/>
-        </w:rPr>
-      </w:pPr>
-      <w:r>
-        <w:rPr>
-          <w:i/>
-        </w:rPr>
-        <w:t>Conséquences sur l'utilisation du produit</w:t>
-      </w:r>
-      <w:bookmarkEnd w:id="35"/>
-    </w:p>
-    <w:p>
-      <w:pPr>
-        <w:numPr>
-          <w:ilvl w:val="0"/>
-          <w:numId w:val="3"/>
-        </w:numPr>
-        <w:rPr>
-          <w:i/>
-        </w:rPr>
-      </w:pPr>
-      <w:r>
-        <w:rPr>
-          <w:i/>
-        </w:rPr>
-        <w:t>Actions envisagées ou possibles</w:t>
-      </w:r>
-    </w:p>
-    <w:p>
-      <w:pPr>
-        <w:ind w:left="207"/>
-        <w:rPr>
-          <w:iCs/>
-          <w:u w:val="single"/>
-        </w:rPr>
-      </w:pPr>
-    </w:p>
-    <w:p>
-      <w:pPr>
-        <w:pStyle w:val="Titre2"/>
-        <w:rPr>
-          <w:i w:val="0"/>
-          <w:iCs/>
-        </w:rPr>
-      </w:pPr>
-      <w:bookmarkStart w:id="36" w:name="_Toc25553319"/>
-      <w:bookmarkStart w:id="37" w:name="_Toc71691023"/>
-      <w:bookmarkStart w:id="38" w:name="_Toc279067820"/>
-      <w:r>
-        <w:rPr>
-          <w:i w:val="0"/>
-          <w:iCs/>
-        </w:rPr>
-        <w:t>Dossier d'archivage</w:t>
-      </w:r>
-      <w:bookmarkEnd w:id="36"/>
-      <w:bookmarkEnd w:id="37"/>
-      <w:bookmarkEnd w:id="38"/>
-    </w:p>
-    <w:p>
-      <w:pPr>
-        <w:pStyle w:val="Normalindent"/>
+        <w:t>Décrire de manière détaillée les 2 archives du projet (CD-ROM, disque zip ou jazz, bandes magnétiques, …)</w:t>
+      </w:r>
+    </w:p>
+    <w:p>
+      <w:pPr>
+        <w:pStyle w:val="Retraitnormal1"/>
         <w:numPr>
           <w:ilvl w:val="0"/>
           <w:numId w:val="0"/>
         </w:numPr>
         <w:ind w:left="567"/>
         <w:rPr>
-          <w:sz w:val="20"/>
-        </w:rPr>
-      </w:pPr>
-    </w:p>
-    <w:p>
-      <w:pPr>
-        <w:pStyle w:val="Normalindent"/>
+          <w:rFonts w:ascii="Arial" w:hAnsi="Arial" w:cs="Arial"/>
+          <w:i/>
+          <w:sz w:val="24"/>
+        </w:rPr>
+      </w:pPr>
+    </w:p>
+    <w:p>
+      <w:pPr>
+        <w:pStyle w:val="Retraitnormal1"/>
         <w:numPr>
           <w:ilvl w:val="0"/>
           <w:numId w:val="0"/>
@@ -4966,6 +4949,8 @@
         <w:ind w:left="360"/>
         <w:rPr>
           <w:rFonts w:ascii="Arial" w:hAnsi="Arial" w:cs="Arial"/>
+          <w:b/>
+          <w:bCs/>
           <w:i/>
           <w:sz w:val="24"/>
         </w:rPr>
@@ -4973,72 +4958,32 @@
       <w:r>
         <w:rPr>
           <w:rFonts w:ascii="Arial" w:hAnsi="Arial" w:cs="Arial"/>
+          <w:b/>
+          <w:bCs/>
           <w:i/>
           <w:sz w:val="24"/>
-        </w:rPr>
-        <w:t>Décrire de manière détaillée les 2 archives du projet (CD-ROM, disque zip ou jazz, bandes magnétiques, …)</w:t>
-      </w:r>
-    </w:p>
-    <w:p>
-      <w:pPr>
-        <w:pStyle w:val="Normalindent"/>
+          <w:u w:val="single"/>
+        </w:rPr>
+        <w:t>Attention</w:t>
+      </w:r>
+      <w:r>
+        <w:rPr>
+          <w:rFonts w:ascii="Arial" w:hAnsi="Arial" w:cs="Arial"/>
+          <w:b/>
+          <w:bCs/>
+          <w:i/>
+          <w:sz w:val="24"/>
+        </w:rPr>
+        <w:t>: les documents de réalisation doivent permettre à une autre personne de maintenir et modifier votre projet sans votre aide !</w:t>
+      </w:r>
+    </w:p>
+    <w:p>
+      <w:pPr>
+        <w:pStyle w:val="Retraitnormal1"/>
         <w:numPr>
           <w:ilvl w:val="0"/>
           <w:numId w:val="0"/>
         </w:numPr>
-        <w:ind w:left="567"/>
-        <w:rPr>
-          <w:rFonts w:ascii="Arial" w:hAnsi="Arial" w:cs="Arial"/>
-          <w:i/>
-          <w:sz w:val="24"/>
-        </w:rPr>
-      </w:pPr>
-    </w:p>
-    <w:p>
-      <w:pPr>
-        <w:pStyle w:val="Normalindent"/>
-        <w:numPr>
-          <w:ilvl w:val="0"/>
-          <w:numId w:val="0"/>
-        </w:numPr>
-        <w:ind w:left="360"/>
-        <w:rPr>
-          <w:rFonts w:ascii="Arial" w:hAnsi="Arial" w:cs="Arial"/>
-          <w:b/>
-          <w:bCs/>
-          <w:i/>
-          <w:sz w:val="24"/>
-        </w:rPr>
-      </w:pPr>
-      <w:r>
-        <w:rPr>
-          <w:rFonts w:ascii="Arial" w:hAnsi="Arial" w:cs="Arial"/>
-          <w:b/>
-          <w:bCs/>
-          <w:i/>
-          <w:sz w:val="24"/>
-          <w:u w:val="single"/>
-        </w:rPr>
-        <w:t>Attention</w:t>
-      </w:r>
-      <w:r>
-        <w:rPr>
-          <w:rFonts w:ascii="Arial" w:hAnsi="Arial" w:cs="Arial"/>
-          <w:b/>
-          <w:bCs/>
-          <w:i/>
-          <w:sz w:val="24"/>
-        </w:rPr>
-        <w:t>: les documents de réalisation doivent permettre à une autre personne de maintenir et modifier votre projet sans votre aide !</w:t>
-      </w:r>
-    </w:p>
-    <w:p>
-      <w:pPr>
-        <w:pStyle w:val="Normalindent"/>
-        <w:numPr>
-          <w:ilvl w:val="0"/>
-          <w:numId w:val="0"/>
-        </w:numPr>
       </w:pPr>
       <w:r>
         <w:br w:type="page"/>
@@ -5414,7 +5359,7 @@
     </w:p>
     <w:p>
       <w:pPr>
-        <w:pStyle w:val="Normalindent"/>
+        <w:pStyle w:val="Retraitnormal1"/>
         <w:numPr>
           <w:ilvl w:val="0"/>
           <w:numId w:val="0"/>
@@ -5437,7 +5382,7 @@
     </w:p>
     <w:p>
       <w:pPr>
-        <w:pStyle w:val="Normalindent"/>
+        <w:pStyle w:val="Retraitnormal1"/>
         <w:numPr>
           <w:ilvl w:val="0"/>
           <w:numId w:val="0"/>
@@ -5662,7 +5607,7 @@
           <w:insideH w:val="single" w:sz="4" w:space="0" w:color="auto"/>
           <w:insideV w:val="single" w:sz="4" w:space="0" w:color="auto"/>
         </w:tblBorders>
-        <w:tblLook w:val="00BF" w:firstRow="1" w:lastRow="0" w:firstColumn="1" w:lastColumn="0" w:noHBand="0" w:noVBand="0"/>
+        <w:tblLook w:val="00A0" w:firstRow="1" w:lastRow="0" w:firstColumn="1" w:lastColumn="0" w:noHBand="0" w:noVBand="0"/>
       </w:tblPr>
       <w:tblGrid>
         <w:gridCol w:w="820"/>
@@ -5877,9 +5822,9 @@
           <w:iCs/>
         </w:rPr>
       </w:pPr>
-      <w:bookmarkStart w:id="63" w:name="_Toc25553334"/>
-      <w:bookmarkStart w:id="64" w:name="_Toc71703270"/>
-      <w:bookmarkStart w:id="65" w:name="_Toc279067830"/>
+      <w:bookmarkStart w:id="63" w:name="_Toc71703270"/>
+      <w:bookmarkStart w:id="64" w:name="_Toc279067830"/>
+      <w:bookmarkStart w:id="65" w:name="_Toc25553334"/>
       <w:r>
         <w:rPr>
           <w:i w:val="0"/>
@@ -5894,16 +5839,16 @@
         </w:rPr>
         <w:t>rchives du projet</w:t>
       </w:r>
+      <w:bookmarkEnd w:id="63"/>
       <w:bookmarkEnd w:id="64"/>
+      <w:r>
+        <w:rPr>
+          <w:i w:val="0"/>
+          <w:iCs/>
+        </w:rPr>
+        <w:t xml:space="preserve"> </w:t>
+      </w:r>
       <w:bookmarkEnd w:id="65"/>
-      <w:r>
-        <w:rPr>
-          <w:i w:val="0"/>
-          <w:iCs/>
-        </w:rPr>
-        <w:t xml:space="preserve"> </w:t>
-      </w:r>
-      <w:bookmarkEnd w:id="63"/>
     </w:p>
     <w:p/>
     <w:p>
@@ -6126,7 +6071,7 @@
     <w:lvl w:ilvl="0">
       <w:start w:val="1"/>
       <w:numFmt w:val="bullet"/>
-      <w:pStyle w:val="Normalindent"/>
+      <w:pStyle w:val="Retraitnormal1"/>
       <w:lvlText w:val=""/>
       <w:lvlJc w:val="left"/>
       <w:pPr>
@@ -7514,7 +7459,7 @@
     <w:nsid w:val="75A3529B"/>
     <w:multiLevelType w:val="hybridMultilevel"/>
     <w:tmpl w:val="819EEA64"/>
-    <w:lvl w:ilvl="0">
+    <w:lvl w:ilvl="0" w:tplc="3580E512">
       <w:start w:val="1"/>
       <w:numFmt w:val="bullet"/>
       <w:lvlText w:val=""/>
@@ -7529,7 +7474,7 @@
         <w:rFonts w:ascii="Symbol" w:hAnsi="Symbol" w:hint="default"/>
       </w:rPr>
     </w:lvl>
-    <w:lvl w:ilvl="1" w:tentative="1">
+    <w:lvl w:ilvl="1" w:tplc="6A942D4C" w:tentative="1">
       <w:start w:val="1"/>
       <w:numFmt w:val="bullet"/>
       <w:lvlText w:val="o"/>
@@ -7544,7 +7489,7 @@
         <w:rFonts w:ascii="Courier New" w:hAnsi="Courier New" w:hint="default"/>
       </w:rPr>
     </w:lvl>
-    <w:lvl w:ilvl="2" w:tentative="1">
+    <w:lvl w:ilvl="2" w:tplc="3B301FFA" w:tentative="1">
       <w:start w:val="1"/>
       <w:numFmt w:val="bullet"/>
       <w:lvlText w:val=""/>
@@ -7559,7 +7504,7 @@
         <w:rFonts w:ascii="Wingdings" w:hAnsi="Wingdings" w:hint="default"/>
       </w:rPr>
     </w:lvl>
-    <w:lvl w:ilvl="3" w:tentative="1">
+    <w:lvl w:ilvl="3" w:tplc="05329A9C" w:tentative="1">
       <w:start w:val="1"/>
       <w:numFmt w:val="bullet"/>
       <w:lvlText w:val=""/>
@@ -7574,7 +7519,7 @@
         <w:rFonts w:ascii="Symbol" w:hAnsi="Symbol" w:hint="default"/>
       </w:rPr>
     </w:lvl>
-    <w:lvl w:ilvl="4" w:tentative="1">
+    <w:lvl w:ilvl="4" w:tplc="F20E8BAC" w:tentative="1">
       <w:start w:val="1"/>
       <w:numFmt w:val="bullet"/>
       <w:lvlText w:val="o"/>
@@ -7589,7 +7534,7 @@
         <w:rFonts w:ascii="Courier New" w:hAnsi="Courier New" w:hint="default"/>
       </w:rPr>
     </w:lvl>
-    <w:lvl w:ilvl="5" w:tentative="1">
+    <w:lvl w:ilvl="5" w:tplc="D85A7EA6" w:tentative="1">
       <w:start w:val="1"/>
       <w:numFmt w:val="bullet"/>
       <w:lvlText w:val=""/>
@@ -7604,7 +7549,7 @@
         <w:rFonts w:ascii="Wingdings" w:hAnsi="Wingdings" w:hint="default"/>
       </w:rPr>
     </w:lvl>
-    <w:lvl w:ilvl="6" w:tentative="1">
+    <w:lvl w:ilvl="6" w:tplc="16922DDC" w:tentative="1">
       <w:start w:val="1"/>
       <w:numFmt w:val="bullet"/>
       <w:lvlText w:val=""/>
@@ -7619,7 +7564,7 @@
         <w:rFonts w:ascii="Symbol" w:hAnsi="Symbol" w:hint="default"/>
       </w:rPr>
     </w:lvl>
-    <w:lvl w:ilvl="7" w:tentative="1">
+    <w:lvl w:ilvl="7" w:tplc="D56400CE" w:tentative="1">
       <w:start w:val="1"/>
       <w:numFmt w:val="bullet"/>
       <w:lvlText w:val="o"/>
@@ -7634,7 +7579,7 @@
         <w:rFonts w:ascii="Courier New" w:hAnsi="Courier New" w:hint="default"/>
       </w:rPr>
     </w:lvl>
-    <w:lvl w:ilvl="8" w:tentative="1">
+    <w:lvl w:ilvl="8" w:tplc="36F47ADA" w:tentative="1">
       <w:start w:val="1"/>
       <w:numFmt w:val="bullet"/>
       <w:lvlText w:val=""/>
@@ -7776,7 +7721,7 @@
     <w:nsid w:val="7DD245F2"/>
     <w:multiLevelType w:val="hybridMultilevel"/>
     <w:tmpl w:val="3100450C"/>
-    <w:lvl w:ilvl="0">
+    <w:lvl w:ilvl="0" w:tplc="F752B7BC">
       <w:start w:val="1"/>
       <w:numFmt w:val="bullet"/>
       <w:lvlText w:val=""/>
@@ -7791,7 +7736,7 @@
         <w:rFonts w:ascii="Symbol" w:hAnsi="Symbol" w:hint="default"/>
       </w:rPr>
     </w:lvl>
-    <w:lvl w:ilvl="1" w:tentative="1">
+    <w:lvl w:ilvl="1" w:tplc="3D5A2C4E" w:tentative="1">
       <w:start w:val="1"/>
       <w:numFmt w:val="bullet"/>
       <w:lvlText w:val="o"/>
@@ -7806,7 +7751,7 @@
         <w:rFonts w:ascii="Courier New" w:hAnsi="Courier New" w:hint="default"/>
       </w:rPr>
     </w:lvl>
-    <w:lvl w:ilvl="2" w:tentative="1">
+    <w:lvl w:ilvl="2" w:tplc="12906964" w:tentative="1">
       <w:start w:val="1"/>
       <w:numFmt w:val="bullet"/>
       <w:lvlText w:val=""/>
@@ -7821,7 +7766,7 @@
         <w:rFonts w:ascii="Wingdings" w:hAnsi="Wingdings" w:hint="default"/>
       </w:rPr>
     </w:lvl>
-    <w:lvl w:ilvl="3" w:tentative="1">
+    <w:lvl w:ilvl="3" w:tplc="B8120E9E" w:tentative="1">
       <w:start w:val="1"/>
       <w:numFmt w:val="bullet"/>
       <w:lvlText w:val=""/>
@@ -7836,7 +7781,7 @@
         <w:rFonts w:ascii="Symbol" w:hAnsi="Symbol" w:hint="default"/>
       </w:rPr>
     </w:lvl>
-    <w:lvl w:ilvl="4" w:tentative="1">
+    <w:lvl w:ilvl="4" w:tplc="1042158C" w:tentative="1">
       <w:start w:val="1"/>
       <w:numFmt w:val="bullet"/>
       <w:lvlText w:val="o"/>
@@ -7851,7 +7796,7 @@
         <w:rFonts w:ascii="Courier New" w:hAnsi="Courier New" w:hint="default"/>
       </w:rPr>
     </w:lvl>
-    <w:lvl w:ilvl="5" w:tentative="1">
+    <w:lvl w:ilvl="5" w:tplc="FCF618E0" w:tentative="1">
       <w:start w:val="1"/>
       <w:numFmt w:val="bullet"/>
       <w:lvlText w:val=""/>
@@ -7866,7 +7811,7 @@
         <w:rFonts w:ascii="Wingdings" w:hAnsi="Wingdings" w:hint="default"/>
       </w:rPr>
     </w:lvl>
-    <w:lvl w:ilvl="6" w:tentative="1">
+    <w:lvl w:ilvl="6" w:tplc="A61AAEC4" w:tentative="1">
       <w:start w:val="1"/>
       <w:numFmt w:val="bullet"/>
       <w:lvlText w:val=""/>
@@ -7881,7 +7826,7 @@
         <w:rFonts w:ascii="Symbol" w:hAnsi="Symbol" w:hint="default"/>
       </w:rPr>
     </w:lvl>
-    <w:lvl w:ilvl="7" w:tentative="1">
+    <w:lvl w:ilvl="7" w:tplc="03AE9242" w:tentative="1">
       <w:start w:val="1"/>
       <w:numFmt w:val="bullet"/>
       <w:lvlText w:val="o"/>
@@ -7896,7 +7841,7 @@
         <w:rFonts w:ascii="Courier New" w:hAnsi="Courier New" w:hint="default"/>
       </w:rPr>
     </w:lvl>
-    <w:lvl w:ilvl="8" w:tentative="1">
+    <w:lvl w:ilvl="8" w:tplc="93DAA33A" w:tentative="1">
       <w:start w:val="1"/>
       <w:numFmt w:val="bullet"/>
       <w:lvlText w:val=""/>
@@ -7982,12 +7927,57 @@
     <w:lsdException w:name="heading 9" w:qFormat="1"/>
     <w:lsdException w:name="toc 1" w:uiPriority="39"/>
     <w:lsdException w:name="toc 2" w:uiPriority="39"/>
+    <w:lsdException w:name="footer" w:uiPriority="99"/>
     <w:lsdException w:name="caption" w:semiHidden="1" w:unhideWhenUsed="1" w:qFormat="1"/>
     <w:lsdException w:name="Title" w:qFormat="1"/>
     <w:lsdException w:name="Subtitle" w:qFormat="1"/>
     <w:lsdException w:name="Hyperlink" w:uiPriority="99"/>
     <w:lsdException w:name="Strong" w:qFormat="1"/>
     <w:lsdException w:name="Emphasis" w:qFormat="1"/>
+    <w:lsdException w:name="Normal Table" w:semiHidden="1" w:unhideWhenUsed="1"/>
+    <w:lsdException w:name="Table Simple 1" w:semiHidden="1" w:unhideWhenUsed="1"/>
+    <w:lsdException w:name="Table Simple 2" w:semiHidden="1" w:unhideWhenUsed="1"/>
+    <w:lsdException w:name="Table Simple 3" w:semiHidden="1" w:unhideWhenUsed="1"/>
+    <w:lsdException w:name="Table Classic 1" w:semiHidden="1" w:unhideWhenUsed="1"/>
+    <w:lsdException w:name="Table Classic 2" w:semiHidden="1" w:unhideWhenUsed="1"/>
+    <w:lsdException w:name="Table Classic 3" w:semiHidden="1" w:unhideWhenUsed="1"/>
+    <w:lsdException w:name="Table Classic 4" w:semiHidden="1" w:unhideWhenUsed="1"/>
+    <w:lsdException w:name="Table Colorful 1" w:semiHidden="1" w:unhideWhenUsed="1"/>
+    <w:lsdException w:name="Table Colorful 2" w:semiHidden="1" w:unhideWhenUsed="1"/>
+    <w:lsdException w:name="Table Colorful 3" w:semiHidden="1" w:unhideWhenUsed="1"/>
+    <w:lsdException w:name="Table Columns 1" w:semiHidden="1" w:unhideWhenUsed="1"/>
+    <w:lsdException w:name="Table Columns 2" w:semiHidden="1" w:unhideWhenUsed="1"/>
+    <w:lsdException w:name="Table Columns 3" w:semiHidden="1" w:unhideWhenUsed="1"/>
+    <w:lsdException w:name="Table Columns 4" w:semiHidden="1" w:unhideWhenUsed="1"/>
+    <w:lsdException w:name="Table Columns 5" w:semiHidden="1" w:unhideWhenUsed="1"/>
+    <w:lsdException w:name="Table Grid 1" w:semiHidden="1" w:unhideWhenUsed="1"/>
+    <w:lsdException w:name="Table Grid 2" w:semiHidden="1" w:unhideWhenUsed="1"/>
+    <w:lsdException w:name="Table Grid 3" w:semiHidden="1" w:unhideWhenUsed="1"/>
+    <w:lsdException w:name="Table Grid 4" w:semiHidden="1" w:unhideWhenUsed="1"/>
+    <w:lsdException w:name="Table Grid 5" w:semiHidden="1" w:unhideWhenUsed="1"/>
+    <w:lsdException w:name="Table Grid 6" w:semiHidden="1" w:unhideWhenUsed="1"/>
+    <w:lsdException w:name="Table Grid 7" w:semiHidden="1" w:unhideWhenUsed="1"/>
+    <w:lsdException w:name="Table Grid 8" w:semiHidden="1" w:unhideWhenUsed="1"/>
+    <w:lsdException w:name="Table List 1" w:semiHidden="1" w:unhideWhenUsed="1"/>
+    <w:lsdException w:name="Table List 2" w:semiHidden="1" w:unhideWhenUsed="1"/>
+    <w:lsdException w:name="Table List 3" w:semiHidden="1" w:unhideWhenUsed="1"/>
+    <w:lsdException w:name="Table List 4" w:semiHidden="1" w:unhideWhenUsed="1"/>
+    <w:lsdException w:name="Table List 5" w:semiHidden="1" w:unhideWhenUsed="1"/>
+    <w:lsdException w:name="Table List 6" w:semiHidden="1" w:unhideWhenUsed="1"/>
+    <w:lsdException w:name="Table List 7" w:semiHidden="1" w:unhideWhenUsed="1"/>
+    <w:lsdException w:name="Table List 8" w:semiHidden="1" w:unhideWhenUsed="1"/>
+    <w:lsdException w:name="Table 3D effects 1" w:semiHidden="1" w:unhideWhenUsed="1"/>
+    <w:lsdException w:name="Table 3D effects 2" w:semiHidden="1" w:unhideWhenUsed="1"/>
+    <w:lsdException w:name="Table 3D effects 3" w:semiHidden="1" w:unhideWhenUsed="1"/>
+    <w:lsdException w:name="Table Contemporary" w:semiHidden="1" w:unhideWhenUsed="1"/>
+    <w:lsdException w:name="Table Elegant" w:semiHidden="1" w:unhideWhenUsed="1"/>
+    <w:lsdException w:name="Table Professional" w:semiHidden="1" w:unhideWhenUsed="1"/>
+    <w:lsdException w:name="Table Subtle 1" w:semiHidden="1" w:unhideWhenUsed="1"/>
+    <w:lsdException w:name="Table Subtle 2" w:semiHidden="1" w:unhideWhenUsed="1"/>
+    <w:lsdException w:name="Table Web 1" w:semiHidden="1" w:unhideWhenUsed="1"/>
+    <w:lsdException w:name="Table Web 2" w:semiHidden="1" w:unhideWhenUsed="1"/>
+    <w:lsdException w:name="Table Web 3" w:semiHidden="1" w:unhideWhenUsed="1"/>
+    <w:lsdException w:name="Table Theme" w:semiHidden="1" w:unhideWhenUsed="1"/>
     <w:lsdException w:name="Placeholder Text" w:semiHidden="1" w:uiPriority="99"/>
     <w:lsdException w:name="No Spacing" w:uiPriority="1" w:qFormat="1"/>
     <w:lsdException w:name="Light Shading" w:uiPriority="60"/>
@@ -8385,11 +8375,15 @@
   </w:style>
   <w:style w:type="character" w:default="1" w:styleId="Policepardfaut">
     <w:name w:val="Default Paragraph Font"/>
+    <w:uiPriority w:val="1"/>
     <w:semiHidden/>
+    <w:unhideWhenUsed/>
   </w:style>
   <w:style w:type="table" w:default="1" w:styleId="TableauNormal">
     <w:name w:val="Normal Table"/>
+    <w:uiPriority w:val="99"/>
     <w:semiHidden/>
+    <w:unhideWhenUsed/>
     <w:tblPr>
       <w:tblInd w:w="0" w:type="dxa"/>
       <w:tblCellMar>
@@ -8402,7 +8396,9 @@
   </w:style>
   <w:style w:type="numbering" w:default="1" w:styleId="Aucuneliste">
     <w:name w:val="No List"/>
+    <w:uiPriority w:val="99"/>
     <w:semiHidden/>
+    <w:unhideWhenUsed/>
   </w:style>
   <w:style w:type="paragraph" w:customStyle="1" w:styleId="OmniPage3">
     <w:name w:val="OmniPage #3"/>
@@ -8568,6 +8564,8 @@
   <w:style w:type="paragraph" w:styleId="Pieddepage">
     <w:name w:val="footer"/>
     <w:basedOn w:val="Normal"/>
+    <w:link w:val="PieddepageCar"/>
+    <w:uiPriority w:val="99"/>
     <w:pPr>
       <w:tabs>
         <w:tab w:val="center" w:pos="4536"/>
@@ -8693,8 +8691,8 @@
       </w:tblBorders>
     </w:tblPr>
   </w:style>
-  <w:style w:type="paragraph" w:customStyle="1" w:styleId="Normalindent">
-    <w:name w:val="Normal indent"/>
+  <w:style w:type="paragraph" w:customStyle="1" w:styleId="Retraitnormal1">
+    <w:name w:val="Retrait normal1"/>
     <w:basedOn w:val="Normal"/>
     <w:rsid w:val="00591119"/>
     <w:pPr>
@@ -8820,6 +8818,18 @@
       <w:ind w:left="720"/>
       <w:contextualSpacing/>
     </w:pPr>
+  </w:style>
+  <w:style w:type="character" w:customStyle="1" w:styleId="PieddepageCar">
+    <w:name w:val="Pied de page Car"/>
+    <w:basedOn w:val="Policepardfaut"/>
+    <w:link w:val="Pieddepage"/>
+    <w:uiPriority w:val="99"/>
+    <w:rsid w:val="001B34AE"/>
+    <w:rPr>
+      <w:rFonts w:asciiTheme="minorHAnsi" w:hAnsiTheme="minorHAnsi"/>
+      <w:sz w:val="24"/>
+      <w:lang w:val="fr-FR" w:eastAsia="fr-FR"/>
+    </w:rPr>
   </w:style>
 </w:styles>
 </file>
@@ -9090,7 +9100,7 @@
 </file>
 
 <file path=customXml/itemProps1.xml><?xml version="1.0" encoding="utf-8"?>
-<ds:datastoreItem xmlns:ds="http://schemas.openxmlformats.org/officeDocument/2006/customXml" ds:itemID="{0B19F03D-991C-4802-8422-AEBBA88C6A50}">
+<ds:datastoreItem xmlns:ds="http://schemas.openxmlformats.org/officeDocument/2006/customXml" ds:itemID="{1F51E179-7658-4943-BF34-F3294320785E}">
   <ds:schemaRefs>
     <ds:schemaRef ds:uri="http://schemas.openxmlformats.org/officeDocument/2006/bibliography"/>
   </ds:schemaRefs>

</xml_diff>